<commit_message>
comment + dry additions
</commit_message>
<xml_diff>
--- a/Dry.docx
+++ b/Dry.docx
@@ -197,6 +197,7 @@
         </w:numPr>
         <w:bidi/>
       </w:pPr>
+      <w:proofErr w:type="spellStart"/>
       <w:r>
         <w:rPr>
           <w:b/>
@@ -205,6 +206,7 @@
         </w:rPr>
         <w:t>m_teamsByID</w:t>
       </w:r>
+      <w:proofErr w:type="spellEnd"/>
       <w:r>
         <w:rPr>
           <w:rFonts w:hint="cs"/>
@@ -248,6 +250,7 @@
         </w:numPr>
         <w:bidi/>
       </w:pPr>
+      <w:proofErr w:type="spellStart"/>
       <w:r>
         <w:rPr>
           <w:b/>
@@ -256,6 +259,7 @@
         </w:rPr>
         <w:t>m_qualifiedTeams</w:t>
       </w:r>
+      <w:proofErr w:type="spellEnd"/>
       <w:r>
         <w:rPr>
           <w:rFonts w:hint="cs"/>
@@ -289,6 +293,7 @@
         </w:numPr>
         <w:bidi/>
       </w:pPr>
+      <w:proofErr w:type="spellStart"/>
       <w:r>
         <w:rPr>
           <w:b/>
@@ -297,6 +302,7 @@
         </w:rPr>
         <w:t>m_playersByID</w:t>
       </w:r>
+      <w:proofErr w:type="spellEnd"/>
       <w:r>
         <w:rPr>
           <w:rFonts w:hint="cs"/>
@@ -333,6 +339,7 @@
           <w:rtl/>
         </w:rPr>
       </w:pPr>
+      <w:proofErr w:type="spellStart"/>
       <w:r>
         <w:rPr>
           <w:b/>
@@ -349,6 +356,7 @@
         </w:rPr>
         <w:t>playersByScore</w:t>
       </w:r>
+      <w:proofErr w:type="spellEnd"/>
       <w:r>
         <w:rPr>
           <w:rFonts w:hint="cs"/>
@@ -675,6 +683,7 @@
           <w:rtl/>
         </w:rPr>
       </w:pPr>
+      <w:proofErr w:type="spellStart"/>
       <w:r>
         <w:rPr>
           <w:b/>
@@ -684,6 +693,7 @@
         </w:rPr>
         <w:t>world_cup_t</w:t>
       </w:r>
+      <w:proofErr w:type="spellEnd"/>
       <w:r>
         <w:rPr>
           <w:rFonts w:hint="cs"/>
@@ -975,12 +985,14 @@
         </w:rPr>
         <w:t xml:space="preserve">העצים בשלב זה ריקים, והמצביע לשחקן הוא </w:t>
       </w:r>
+      <w:proofErr w:type="spellStart"/>
       <w:r>
         <w:rPr>
           <w:lang w:val="en-US"/>
         </w:rPr>
         <w:t>nullptr</w:t>
       </w:r>
+      <w:proofErr w:type="spellEnd"/>
       <w:r>
         <w:rPr>
           <w:rFonts w:hint="cs"/>
@@ -1023,6 +1035,7 @@
           <w:rtl/>
         </w:rPr>
       </w:pPr>
+      <w:proofErr w:type="spellStart"/>
       <w:r>
         <w:rPr>
           <w:b/>
@@ -1032,6 +1045,7 @@
         </w:rPr>
         <w:t>world_cup_t</w:t>
       </w:r>
+      <w:proofErr w:type="spellEnd"/>
       <w:r>
         <w:rPr>
           <w:rFonts w:hint="cs"/>
@@ -1257,12 +1271,14 @@
         </w:rPr>
         <w:t xml:space="preserve"> בעצים </w:t>
       </w:r>
+      <w:proofErr w:type="spellStart"/>
       <w:r>
         <w:rPr>
           <w:lang w:val="en-US"/>
         </w:rPr>
         <w:t>m_teamsByID</w:t>
       </w:r>
+      <w:proofErr w:type="spellEnd"/>
       <w:r>
         <w:rPr>
           <w:rFonts w:hint="cs"/>
@@ -1271,12 +1287,14 @@
         </w:rPr>
         <w:t xml:space="preserve"> ו-</w:t>
       </w:r>
+      <w:proofErr w:type="spellStart"/>
       <w:r>
         <w:rPr>
           <w:lang w:val="en-US"/>
         </w:rPr>
         <w:t>m_playersByID</w:t>
       </w:r>
+      <w:proofErr w:type="spellEnd"/>
       <w:r>
         <w:rPr>
           <w:rFonts w:hint="cs"/>
@@ -1353,12 +1371,14 @@
         </w:rPr>
         <w:t xml:space="preserve">-ים הדיפולטים של שאר המשתנים של </w:t>
       </w:r>
+      <w:proofErr w:type="spellStart"/>
       <w:r>
         <w:rPr>
           <w:lang w:val="en-US"/>
         </w:rPr>
         <w:t>world_cup_t</w:t>
       </w:r>
+      <w:proofErr w:type="spellEnd"/>
       <w:r>
         <w:rPr>
           <w:rFonts w:hint="cs"/>
@@ -1449,7 +1469,21 @@
         <w:rPr>
           <w:lang w:val="en-US"/>
         </w:rPr>
-        <w:t>O(n+k)</w:t>
+        <w:t>O(</w:t>
+      </w:r>
+      <w:proofErr w:type="spellStart"/>
+      <w:r>
+        <w:rPr>
+          <w:lang w:val="en-US"/>
+        </w:rPr>
+        <w:t>n+k</w:t>
+      </w:r>
+      <w:proofErr w:type="spellEnd"/>
+      <w:r>
+        <w:rPr>
+          <w:lang w:val="en-US"/>
+        </w:rPr>
+        <w:t>)</w:t>
       </w:r>
       <w:r>
         <w:rPr>
@@ -2082,7 +2116,15 @@
         <w:t>)</w:t>
       </w:r>
       <w:r>
-        <w:t>+O(n+k)</w:t>
+        <w:t>+O(</w:t>
+      </w:r>
+      <w:proofErr w:type="spellStart"/>
+      <w:r>
+        <w:t>n+k</w:t>
+      </w:r>
+      <w:proofErr w:type="spellEnd"/>
+      <w:r>
+        <w:t>)</w:t>
       </w:r>
       <w:r>
         <w:t xml:space="preserve"> = </w:t>
@@ -2109,7 +2151,15 @@
         <w:t xml:space="preserve"> = </w:t>
       </w:r>
       <w:r>
-        <w:t>O(n+k)</w:t>
+        <w:t>O(</w:t>
+      </w:r>
+      <w:proofErr w:type="spellStart"/>
+      <w:r>
+        <w:t>n+k</w:t>
+      </w:r>
+      <w:proofErr w:type="spellEnd"/>
+      <w:r>
+        <w:t>)</w:t>
       </w:r>
       <w:r>
         <w:rPr>
@@ -2166,7 +2216,21 @@
         <w:rPr>
           <w:lang w:val="en-US"/>
         </w:rPr>
-        <w:t>O(n+k)</w:t>
+        <w:t>O(</w:t>
+      </w:r>
+      <w:proofErr w:type="spellStart"/>
+      <w:r>
+        <w:rPr>
+          <w:lang w:val="en-US"/>
+        </w:rPr>
+        <w:t>n+k</w:t>
+      </w:r>
+      <w:proofErr w:type="spellEnd"/>
+      <w:r>
+        <w:rPr>
+          <w:lang w:val="en-US"/>
+        </w:rPr>
+        <w:t>)</w:t>
       </w:r>
       <w:r>
         <w:rPr>
@@ -2196,6 +2260,7 @@
           <w:rtl/>
         </w:rPr>
       </w:pPr>
+      <w:proofErr w:type="spellStart"/>
       <w:r>
         <w:rPr>
           <w:b/>
@@ -2205,6 +2270,7 @@
         </w:rPr>
         <w:t>add_team</w:t>
       </w:r>
+      <w:proofErr w:type="spellEnd"/>
       <w:r>
         <w:rPr>
           <w:rFonts w:hint="cs"/>
@@ -2346,8 +2412,16 @@
         <w:rPr>
           <w:lang w:val="en-US"/>
         </w:rPr>
-        <w:t xml:space="preserve"> - m_teamsByID</w:t>
-      </w:r>
+        <w:t xml:space="preserve"> - </w:t>
+      </w:r>
+      <w:proofErr w:type="spellStart"/>
+      <w:r>
+        <w:rPr>
+          <w:lang w:val="en-US"/>
+        </w:rPr>
+        <w:t>m_teamsByID</w:t>
+      </w:r>
+      <w:proofErr w:type="spellEnd"/>
       <w:r>
         <w:rPr>
           <w:rFonts w:hint="cs"/>
@@ -2371,6 +2445,7 @@
         </w:rPr>
         <w:t xml:space="preserve"> של </w:t>
       </w:r>
+      <w:proofErr w:type="spellStart"/>
       <w:r>
         <w:rPr>
           <w:lang w:val="en-US"/>
@@ -2383,6 +2458,7 @@
         </w:rPr>
         <w:t>qualifiedTeams</w:t>
       </w:r>
+      <w:proofErr w:type="spellEnd"/>
       <w:r>
         <w:rPr>
           <w:rFonts w:hint="cs"/>
@@ -2494,12 +2570,14 @@
         </w:rPr>
         <w:t xml:space="preserve"> </w:t>
       </w:r>
+      <w:proofErr w:type="spellStart"/>
       <w:r>
         <w:rPr>
           <w:lang w:val="en-US"/>
         </w:rPr>
         <w:t>m_teamsByID</w:t>
       </w:r>
+      <w:proofErr w:type="spellEnd"/>
       <w:r>
         <w:rPr>
           <w:rFonts w:hint="cs"/>
@@ -2691,7 +2769,21 @@
         <w:rPr>
           <w:lang w:val="en-US"/>
         </w:rPr>
-        <w:t>O(n+k)</w:t>
+        <w:t>O(</w:t>
+      </w:r>
+      <w:proofErr w:type="spellStart"/>
+      <w:r>
+        <w:rPr>
+          <w:lang w:val="en-US"/>
+        </w:rPr>
+        <w:t>n+k</w:t>
+      </w:r>
+      <w:proofErr w:type="spellEnd"/>
+      <w:r>
+        <w:rPr>
+          <w:lang w:val="en-US"/>
+        </w:rPr>
+        <w:t>)</w:t>
       </w:r>
       <w:r>
         <w:rPr>
@@ -2721,6 +2813,7 @@
           <w:rtl/>
         </w:rPr>
       </w:pPr>
+      <w:proofErr w:type="spellStart"/>
       <w:r>
         <w:rPr>
           <w:b/>
@@ -2730,6 +2823,7 @@
         </w:rPr>
         <w:t>remove_team</w:t>
       </w:r>
+      <w:proofErr w:type="spellEnd"/>
       <w:r>
         <w:rPr>
           <w:rFonts w:hint="cs"/>
@@ -2851,12 +2945,14 @@
         </w:rPr>
         <w:t xml:space="preserve"> </w:t>
       </w:r>
+      <w:proofErr w:type="spellStart"/>
       <w:r>
         <w:rPr>
           <w:lang w:val="en-US"/>
         </w:rPr>
         <w:t>m_teamsByID</w:t>
       </w:r>
+      <w:proofErr w:type="spellEnd"/>
       <w:r>
         <w:rPr>
           <w:rFonts w:hint="cs"/>
@@ -2942,12 +3038,14 @@
         </w:rPr>
         <w:t xml:space="preserve"> </w:t>
       </w:r>
+      <w:proofErr w:type="spellStart"/>
       <w:r>
         <w:rPr>
           <w:lang w:val="en-US"/>
         </w:rPr>
         <w:t>m_teamsByID</w:t>
       </w:r>
+      <w:proofErr w:type="spellEnd"/>
       <w:r>
         <w:rPr>
           <w:rFonts w:hint="cs"/>
@@ -2964,12 +3062,14 @@
         </w:rPr>
         <w:t xml:space="preserve">(נשים לב כי אם לקבוצה אין שחקנים, אז הוא לא ימצא בעץ </w:t>
       </w:r>
+      <w:proofErr w:type="spellStart"/>
       <w:r>
         <w:rPr>
           <w:lang w:val="en-US"/>
         </w:rPr>
         <w:t>m_qualifiedTeams</w:t>
       </w:r>
+      <w:proofErr w:type="spellEnd"/>
       <w:r>
         <w:rPr>
           <w:rFonts w:hint="cs"/>
@@ -3105,12 +3205,14 @@
         </w:rPr>
         <w:t xml:space="preserve"> חיפוש בעץ </w:t>
       </w:r>
+      <w:proofErr w:type="spellStart"/>
       <w:r>
         <w:rPr>
           <w:lang w:val="en-US"/>
         </w:rPr>
         <w:t>m_teamsByID</w:t>
       </w:r>
+      <w:proofErr w:type="spellEnd"/>
       <w:r>
         <w:rPr>
           <w:rFonts w:hint="cs"/>
@@ -3143,12 +3245,14 @@
         </w:rPr>
         <w:t>-</w:t>
       </w:r>
+      <w:proofErr w:type="spellStart"/>
       <w:r>
         <w:rPr>
           <w:lang w:val="en-US"/>
         </w:rPr>
         <w:t>m_teamsByID</w:t>
       </w:r>
+      <w:proofErr w:type="spellEnd"/>
       <w:r>
         <w:rPr>
           <w:rFonts w:hint="cs"/>
@@ -3329,7 +3433,21 @@
         <w:rPr>
           <w:lang w:val="en-US"/>
         </w:rPr>
-        <w:t>O(n+k)</w:t>
+        <w:t>O(</w:t>
+      </w:r>
+      <w:proofErr w:type="spellStart"/>
+      <w:r>
+        <w:rPr>
+          <w:lang w:val="en-US"/>
+        </w:rPr>
+        <w:t>n+k</w:t>
+      </w:r>
+      <w:proofErr w:type="spellEnd"/>
+      <w:r>
+        <w:rPr>
+          <w:lang w:val="en-US"/>
+        </w:rPr>
+        <w:t>)</w:t>
       </w:r>
       <w:r>
         <w:rPr>
@@ -3359,6 +3477,7 @@
           <w:rtl/>
         </w:rPr>
       </w:pPr>
+      <w:proofErr w:type="spellStart"/>
       <w:r>
         <w:rPr>
           <w:b/>
@@ -3368,6 +3487,7 @@
         </w:rPr>
         <w:t>add_player</w:t>
       </w:r>
+      <w:proofErr w:type="spellEnd"/>
       <w:r>
         <w:rPr>
           <w:rFonts w:hint="cs"/>
@@ -4018,12 +4138,14 @@
         </w:rPr>
         <w:t>לאחר מכן, נוסיף את הקבוצה ל</w:t>
       </w:r>
+      <w:proofErr w:type="spellStart"/>
       <w:r>
         <w:rPr>
           <w:lang w:val="en-US"/>
         </w:rPr>
         <w:t>m_qualifiedTeams</w:t>
       </w:r>
+      <w:proofErr w:type="spellEnd"/>
       <w:r>
         <w:rPr>
           <w:rFonts w:hint="cs"/>
@@ -4700,12 +4822,14 @@
         </w:rPr>
         <w:t xml:space="preserve"> של </w:t>
       </w:r>
+      <w:proofErr w:type="spellStart"/>
       <w:r>
         <w:rPr>
           <w:lang w:val="en-US"/>
         </w:rPr>
         <w:t>m_qualifiedTeams</w:t>
       </w:r>
+      <w:proofErr w:type="spellEnd"/>
       <w:r>
         <w:rPr>
           <w:rtl/>
@@ -4747,7 +4871,21 @@
         <w:rPr>
           <w:lang w:val="en-US"/>
         </w:rPr>
-        <w:t>O(n+k)</w:t>
+        <w:t>O(</w:t>
+      </w:r>
+      <w:proofErr w:type="spellStart"/>
+      <w:r>
+        <w:rPr>
+          <w:lang w:val="en-US"/>
+        </w:rPr>
+        <w:t>n+k</w:t>
+      </w:r>
+      <w:proofErr w:type="spellEnd"/>
+      <w:r>
+        <w:rPr>
+          <w:lang w:val="en-US"/>
+        </w:rPr>
+        <w:t>)</w:t>
       </w:r>
       <w:r>
         <w:rPr>
@@ -4786,6 +4924,7 @@
         </w:rPr>
         <w:t xml:space="preserve"> </w:t>
       </w:r>
+      <w:proofErr w:type="spellStart"/>
       <w:r>
         <w:rPr>
           <w:b/>
@@ -4795,6 +4934,7 @@
         </w:rPr>
         <w:t>remove_player</w:t>
       </w:r>
+      <w:proofErr w:type="spellEnd"/>
       <w:r>
         <w:rPr>
           <w:rFonts w:hint="cs"/>
@@ -4838,7 +4978,6 @@
         <w:pStyle w:val="ListParagraph"/>
         <w:bidi/>
         <w:rPr>
-          <w:rFonts w:hint="cs"/>
           <w:lang w:val="en-US"/>
         </w:rPr>
       </w:pPr>
@@ -5024,12 +5163,14 @@
         </w:rPr>
         <w:t xml:space="preserve">הקבוצות הכשרות: </w:t>
       </w:r>
+      <w:proofErr w:type="spellStart"/>
       <w:r>
         <w:rPr>
           <w:lang w:val="en-US"/>
         </w:rPr>
         <w:t>m_qualifiedTeams</w:t>
       </w:r>
+      <w:proofErr w:type="spellEnd"/>
       <w:r>
         <w:rPr>
           <w:rFonts w:hint="cs"/>
@@ -5044,7 +5185,6 @@
         <w:pStyle w:val="ListParagraph"/>
         <w:bidi/>
         <w:rPr>
-          <w:rFonts w:hint="cs"/>
           <w:rtl/>
           <w:lang w:val="en-US"/>
         </w:rPr>
@@ -5306,39 +5446,7 @@
           <w:rtl/>
           <w:lang w:val="en-US"/>
         </w:rPr>
-        <w:t xml:space="preserve"> ושני </w:t>
-      </w:r>
-      <w:r>
-        <w:rPr>
-          <w:rFonts w:hint="cs"/>
-          <w:rtl/>
-          <w:lang w:val="en-US"/>
-        </w:rPr>
-        <w:t>העצים של שחקנים המסודר</w:t>
-      </w:r>
-      <w:r>
-        <w:rPr>
-          <w:rFonts w:hint="cs"/>
-          <w:rtl/>
-          <w:lang w:val="en-US"/>
-        </w:rPr>
-        <w:t>ים</w:t>
-      </w:r>
-      <w:r>
-        <w:rPr>
-          <w:rFonts w:hint="cs"/>
-          <w:rtl/>
-          <w:lang w:val="en-US"/>
-        </w:rPr>
-        <w:t xml:space="preserve"> לפי </w:t>
-      </w:r>
-      <w:r>
-        <w:rPr>
-          <w:rFonts w:hint="cs"/>
-          <w:rtl/>
-          <w:lang w:val="en-US"/>
-        </w:rPr>
-        <w:t>מזהה שחקן</w:t>
+        <w:t xml:space="preserve"> ושני העצים של שחקנים המסודרים לפי מזהה שחקן</w:t>
       </w:r>
       <w:r>
         <w:rPr>
@@ -5432,7 +5540,6 @@
         <w:pStyle w:val="ListParagraph"/>
         <w:bidi/>
         <w:rPr>
-          <w:rFonts w:hint="cs"/>
           <w:rtl/>
           <w:lang w:val="en-US"/>
         </w:rPr>
@@ -5585,7 +5692,6 @@
         <w:pStyle w:val="ListParagraph"/>
         <w:bidi/>
         <w:rPr>
-          <w:rFonts w:hint="cs"/>
           <w:rtl/>
           <w:lang w:val="en-US"/>
         </w:rPr>
@@ -5643,12 +5749,14 @@
         </w:rPr>
         <w:t xml:space="preserve"> ושל </w:t>
       </w:r>
+      <w:proofErr w:type="spellStart"/>
       <w:r>
         <w:rPr>
           <w:lang w:val="en-US"/>
         </w:rPr>
         <w:t>world_cup_t</w:t>
       </w:r>
+      <w:proofErr w:type="spellEnd"/>
       <w:r>
         <w:rPr>
           <w:rFonts w:hint="cs"/>
@@ -5761,6 +5869,7 @@
           <w:rtl/>
         </w:rPr>
       </w:pPr>
+      <w:proofErr w:type="spellStart"/>
       <w:r>
         <w:rPr>
           <w:b/>
@@ -5779,6 +5888,7 @@
         </w:rPr>
         <w:t>s</w:t>
       </w:r>
+      <w:proofErr w:type="spellEnd"/>
       <w:r>
         <w:rPr>
           <w:rFonts w:hint="cs"/>
@@ -6662,7 +6772,21 @@
         <w:rPr>
           <w:lang w:val="en-US"/>
         </w:rPr>
-        <w:t>O(n+k)</w:t>
+        <w:t>O(</w:t>
+      </w:r>
+      <w:proofErr w:type="spellStart"/>
+      <w:r>
+        <w:rPr>
+          <w:lang w:val="en-US"/>
+        </w:rPr>
+        <w:t>n+k</w:t>
+      </w:r>
+      <w:proofErr w:type="spellEnd"/>
+      <w:r>
+        <w:rPr>
+          <w:lang w:val="en-US"/>
+        </w:rPr>
+        <w:t>)</w:t>
       </w:r>
       <w:r>
         <w:rPr>
@@ -6701,6 +6825,7 @@
         </w:rPr>
         <w:t xml:space="preserve"> </w:t>
       </w:r>
+      <w:proofErr w:type="spellStart"/>
       <w:r>
         <w:rPr>
           <w:b/>
@@ -6710,6 +6835,7 @@
         </w:rPr>
         <w:t>play_match</w:t>
       </w:r>
+      <w:proofErr w:type="spellEnd"/>
       <w:r>
         <w:rPr>
           <w:b/>
@@ -6813,12 +6939,14 @@
         </w:rPr>
         <w:t xml:space="preserve">נחפש את שתי הקבוצות הללו בעץ </w:t>
       </w:r>
+      <w:proofErr w:type="spellStart"/>
       <w:r>
         <w:rPr>
           <w:lang w:val="en-US"/>
         </w:rPr>
         <w:t>m_qualifiedTeams</w:t>
       </w:r>
+      <w:proofErr w:type="spellEnd"/>
       <w:r>
         <w:rPr>
           <w:rFonts w:hint="cs"/>
@@ -6986,12 +7114,14 @@
         </w:rPr>
         <w:t xml:space="preserve">בפעולה זו, אנו מחפשים את שתי הקבוצות בעץ </w:t>
       </w:r>
+      <w:proofErr w:type="spellStart"/>
       <w:r>
         <w:rPr>
           <w:lang w:val="en-US"/>
         </w:rPr>
         <w:t>m_qualifiedTeams</w:t>
       </w:r>
+      <w:proofErr w:type="spellEnd"/>
       <w:r>
         <w:rPr>
           <w:rFonts w:hint="cs"/>
@@ -7304,7 +7434,21 @@
         <w:rPr>
           <w:lang w:val="en-US"/>
         </w:rPr>
-        <w:t>O(n+k)</w:t>
+        <w:t>O(</w:t>
+      </w:r>
+      <w:proofErr w:type="spellStart"/>
+      <w:r>
+        <w:rPr>
+          <w:lang w:val="en-US"/>
+        </w:rPr>
+        <w:t>n+k</w:t>
+      </w:r>
+      <w:proofErr w:type="spellEnd"/>
+      <w:r>
+        <w:rPr>
+          <w:lang w:val="en-US"/>
+        </w:rPr>
+        <w:t>)</w:t>
       </w:r>
       <w:r>
         <w:rPr>
@@ -7335,6 +7479,7 @@
           <w:rtl/>
         </w:rPr>
       </w:pPr>
+      <w:proofErr w:type="spellStart"/>
       <w:r>
         <w:rPr>
           <w:b/>
@@ -7344,6 +7489,7 @@
         </w:rPr>
         <w:t>get_num_played_games</w:t>
       </w:r>
+      <w:proofErr w:type="spellEnd"/>
       <w:r>
         <w:rPr>
           <w:rFonts w:hint="cs"/>
@@ -7442,12 +7588,14 @@
         </w:rPr>
         <w:t>לאחר מכן, נחפש את השחקן בעץ כל השחקנים לפי מזהה שחקן (</w:t>
       </w:r>
+      <w:proofErr w:type="spellStart"/>
       <w:r>
         <w:rPr>
           <w:lang w:val="en-US"/>
         </w:rPr>
         <w:t>m_playersByID</w:t>
       </w:r>
+      <w:proofErr w:type="spellEnd"/>
       <w:r>
         <w:rPr>
           <w:rFonts w:hint="cs"/>
@@ -7795,7 +7943,21 @@
         <w:rPr>
           <w:lang w:val="en-US"/>
         </w:rPr>
-        <w:t>O(n+k)</w:t>
+        <w:t>O(</w:t>
+      </w:r>
+      <w:proofErr w:type="spellStart"/>
+      <w:r>
+        <w:rPr>
+          <w:lang w:val="en-US"/>
+        </w:rPr>
+        <w:t>n+k</w:t>
+      </w:r>
+      <w:proofErr w:type="spellEnd"/>
+      <w:r>
+        <w:rPr>
+          <w:lang w:val="en-US"/>
+        </w:rPr>
+        <w:t>)</w:t>
       </w:r>
       <w:r>
         <w:rPr>
@@ -7834,6 +7996,7 @@
         </w:rPr>
         <w:t xml:space="preserve"> </w:t>
       </w:r>
+      <w:proofErr w:type="spellStart"/>
       <w:r>
         <w:rPr>
           <w:b/>
@@ -7843,6 +8006,7 @@
         </w:rPr>
         <w:t>get_team_points</w:t>
       </w:r>
+      <w:proofErr w:type="spellEnd"/>
       <w:r>
         <w:rPr>
           <w:b/>
@@ -7993,6 +8157,7 @@
         </w:rPr>
         <w:t xml:space="preserve"> (</w:t>
       </w:r>
+      <w:proofErr w:type="spellStart"/>
       <w:r>
         <w:rPr>
           <w:lang w:val="en-US"/>
@@ -8005,6 +8170,7 @@
         </w:rPr>
         <w:t>teamsByID</w:t>
       </w:r>
+      <w:proofErr w:type="spellEnd"/>
       <w:r>
         <w:rPr>
           <w:rFonts w:hint="cs"/>
@@ -8428,7 +8594,21 @@
         <w:rPr>
           <w:lang w:val="en-US"/>
         </w:rPr>
-        <w:t>O(n+k)</w:t>
+        <w:t>O(</w:t>
+      </w:r>
+      <w:proofErr w:type="spellStart"/>
+      <w:r>
+        <w:rPr>
+          <w:lang w:val="en-US"/>
+        </w:rPr>
+        <w:t>n+k</w:t>
+      </w:r>
+      <w:proofErr w:type="spellEnd"/>
+      <w:r>
+        <w:rPr>
+          <w:lang w:val="en-US"/>
+        </w:rPr>
+        <w:t>)</w:t>
       </w:r>
       <w:r>
         <w:rPr>
@@ -8459,6 +8639,7 @@
           <w:rtl/>
         </w:rPr>
       </w:pPr>
+      <w:proofErr w:type="spellStart"/>
       <w:r>
         <w:rPr>
           <w:b/>
@@ -8468,6 +8649,7 @@
         </w:rPr>
         <w:t>unite_teams</w:t>
       </w:r>
+      <w:proofErr w:type="spellEnd"/>
       <w:r>
         <w:rPr>
           <w:rFonts w:hint="cs"/>
@@ -8508,6 +8690,1127 @@
           <w:rtl/>
         </w:rPr>
       </w:pPr>
+      <w:r>
+        <w:rPr>
+          <w:rFonts w:hint="cs"/>
+          <w:rtl/>
+        </w:rPr>
+        <w:t xml:space="preserve">בפעולה זו, נאחד בין שתי קבוצות הנתונות לפי מספר </w:t>
+      </w:r>
+      <w:r>
+        <w:rPr>
+          <w:rFonts w:hint="cs"/>
+        </w:rPr>
+        <w:t>ID</w:t>
+      </w:r>
+      <w:r>
+        <w:rPr>
+          <w:rFonts w:hint="cs"/>
+          <w:rtl/>
+        </w:rPr>
+        <w:t xml:space="preserve"> אל תוך קבוצה חדשה. </w:t>
+      </w:r>
+    </w:p>
+    <w:p>
+      <w:pPr>
+        <w:bidi/>
+        <w:rPr>
+          <w:rtl/>
+        </w:rPr>
+      </w:pPr>
+      <w:r>
+        <w:rPr>
+          <w:rFonts w:hint="cs"/>
+          <w:rtl/>
+        </w:rPr>
+        <w:t xml:space="preserve">ראשית, נבדוק את תקינות הקלט שקיבלנו - נבדוק שהמספרי </w:t>
+      </w:r>
+      <w:r>
+        <w:rPr>
+          <w:rFonts w:hint="cs"/>
+        </w:rPr>
+        <w:t>ID</w:t>
+      </w:r>
+      <w:r>
+        <w:rPr>
+          <w:rFonts w:hint="cs"/>
+          <w:rtl/>
+        </w:rPr>
+        <w:t xml:space="preserve"> תקינים לפי הגדרת מספרי </w:t>
+      </w:r>
+      <w:r>
+        <w:rPr>
+          <w:rFonts w:hint="cs"/>
+        </w:rPr>
+        <w:t>ID</w:t>
+      </w:r>
+      <w:r>
+        <w:rPr>
+          <w:rFonts w:hint="cs"/>
+          <w:rtl/>
+        </w:rPr>
+        <w:t>. לאחר מכן, נחפש בעץ של הקבוצות (</w:t>
+      </w:r>
+      <w:proofErr w:type="spellStart"/>
+      <w:r>
+        <w:t>m_teamsyID</w:t>
+      </w:r>
+      <w:proofErr w:type="spellEnd"/>
+      <w:r>
+        <w:rPr>
+          <w:rFonts w:hint="cs"/>
+          <w:rtl/>
+        </w:rPr>
+        <w:t>) לבדוק האם קיימת כבר קבוצה עם ה</w:t>
+      </w:r>
+      <w:r>
+        <w:rPr>
+          <w:rFonts w:hint="cs"/>
+        </w:rPr>
+        <w:t>ID</w:t>
+      </w:r>
+      <w:r>
+        <w:rPr>
+          <w:rFonts w:hint="cs"/>
+          <w:rtl/>
+        </w:rPr>
+        <w:t xml:space="preserve"> החדש שנתון לנו. אם קיימת קבוצה כזו, והיא לא אחת הקבוצות המתאחדות, פעולה זו לא חוקית ולכן נחזיר </w:t>
+      </w:r>
+      <w:r>
+        <w:rPr>
+          <w:rFonts w:hint="cs"/>
+        </w:rPr>
+        <w:t>FAILURE</w:t>
+      </w:r>
+      <w:r>
+        <w:rPr>
+          <w:rFonts w:hint="cs"/>
+          <w:rtl/>
+        </w:rPr>
+        <w:t>.</w:t>
+      </w:r>
+      <w:r>
+        <w:t xml:space="preserve"> </w:t>
+      </w:r>
+      <w:r>
+        <w:rPr>
+          <w:rFonts w:hint="cs"/>
+          <w:rtl/>
+        </w:rPr>
+        <w:t xml:space="preserve">לאחר מכן, נבדוק שאכן שתי הקבוצות המתאחדות קיימות במערכת, על ידי חיפוש בעץ </w:t>
+      </w:r>
+      <w:r>
+        <w:rPr>
+          <w:rFonts w:hint="cs"/>
+        </w:rPr>
+        <w:t>AVL</w:t>
+      </w:r>
+      <w:r>
+        <w:rPr>
+          <w:rFonts w:hint="cs"/>
+          <w:rtl/>
+        </w:rPr>
+        <w:t xml:space="preserve"> שלנו </w:t>
+      </w:r>
+      <w:proofErr w:type="spellStart"/>
+      <w:r>
+        <w:t>m_teamsByID</w:t>
+      </w:r>
+      <w:proofErr w:type="spellEnd"/>
+      <w:r>
+        <w:rPr>
+          <w:rFonts w:hint="cs"/>
+          <w:rtl/>
+        </w:rPr>
+        <w:t xml:space="preserve">. אם אחת הקבוצות לא נמצאות, נחזיר </w:t>
+      </w:r>
+      <w:r>
+        <w:rPr>
+          <w:rFonts w:hint="cs"/>
+        </w:rPr>
+        <w:t>FAILURE</w:t>
+      </w:r>
+      <w:r>
+        <w:rPr>
+          <w:rFonts w:hint="cs"/>
+          <w:rtl/>
+        </w:rPr>
+        <w:t>.</w:t>
+      </w:r>
+    </w:p>
+    <w:p>
+      <w:pPr>
+        <w:bidi/>
+        <w:rPr>
+          <w:rtl/>
+        </w:rPr>
+      </w:pPr>
+      <w:r>
+        <w:rPr>
+          <w:rFonts w:hint="cs"/>
+          <w:rtl/>
+        </w:rPr>
+        <w:t>אחרי בדיקת הקלט, נבנה את הקבוצה החדשה על ידי ה</w:t>
+      </w:r>
+      <w:r>
+        <w:t>constructor</w:t>
+      </w:r>
+      <w:r>
+        <w:rPr>
+          <w:rFonts w:hint="cs"/>
+          <w:rtl/>
+        </w:rPr>
+        <w:t xml:space="preserve"> של המחקלה </w:t>
+      </w:r>
+      <w:r>
+        <w:t>Team</w:t>
+      </w:r>
+      <w:r>
+        <w:rPr>
+          <w:rFonts w:hint="cs"/>
+          <w:rtl/>
+        </w:rPr>
+        <w:t xml:space="preserve">. נקרא לפונקציית עזר </w:t>
+      </w:r>
+      <w:proofErr w:type="spellStart"/>
+      <w:r>
+        <w:t>unite_teams</w:t>
+      </w:r>
+      <w:proofErr w:type="spellEnd"/>
+      <w:r>
+        <w:rPr>
+          <w:rFonts w:hint="cs"/>
+          <w:rtl/>
+        </w:rPr>
+        <w:t xml:space="preserve"> המאחד את שתי הקבוצות על ידי הפעולות הבאות:</w:t>
+      </w:r>
+    </w:p>
+    <w:p>
+      <w:pPr>
+        <w:pStyle w:val="ListParagraph"/>
+        <w:numPr>
+          <w:ilvl w:val="0"/>
+          <w:numId w:val="3"/>
+        </w:numPr>
+        <w:bidi/>
+      </w:pPr>
+      <w:r>
+        <w:rPr>
+          <w:rFonts w:hint="cs"/>
+          <w:rtl/>
+        </w:rPr>
+        <w:t>חישוב הנתונים היבשים של הקבוצה החדשה על פי סכום הנתונים של שתי הקבוצות המתאחדות (</w:t>
+      </w:r>
+      <w:proofErr w:type="spellStart"/>
+      <w:r>
+        <w:rPr>
+          <w:lang w:val="en-US"/>
+        </w:rPr>
+        <w:t>numCards</w:t>
+      </w:r>
+      <w:proofErr w:type="spellEnd"/>
+      <w:r>
+        <w:rPr>
+          <w:lang w:val="en-US"/>
+        </w:rPr>
+        <w:t xml:space="preserve">, </w:t>
+      </w:r>
+      <w:proofErr w:type="spellStart"/>
+      <w:r>
+        <w:rPr>
+          <w:lang w:val="en-US"/>
+        </w:rPr>
+        <w:t>numGames</w:t>
+      </w:r>
+      <w:proofErr w:type="spellEnd"/>
+      <w:r>
+        <w:rPr>
+          <w:lang w:val="en-US"/>
+        </w:rPr>
+        <w:t>, etc.</w:t>
+      </w:r>
+      <w:r>
+        <w:rPr>
+          <w:rFonts w:hint="cs"/>
+          <w:rtl/>
+          <w:lang w:val="en-US"/>
+        </w:rPr>
+        <w:t>).</w:t>
+      </w:r>
+    </w:p>
+    <w:p>
+      <w:pPr>
+        <w:pStyle w:val="ListParagraph"/>
+        <w:numPr>
+          <w:ilvl w:val="0"/>
+          <w:numId w:val="3"/>
+        </w:numPr>
+        <w:bidi/>
+      </w:pPr>
+      <w:r>
+        <w:rPr>
+          <w:rFonts w:hint="cs"/>
+          <w:rtl/>
+          <w:lang w:val="en-US"/>
+        </w:rPr>
+        <w:t xml:space="preserve">איחוד של עצי השחקנים </w:t>
+      </w:r>
+      <w:proofErr w:type="spellStart"/>
+      <w:r>
+        <w:rPr>
+          <w:lang w:val="en-US"/>
+        </w:rPr>
+        <w:t>playersByID</w:t>
+      </w:r>
+      <w:proofErr w:type="spellEnd"/>
+      <w:r>
+        <w:rPr>
+          <w:rFonts w:hint="cs"/>
+          <w:rtl/>
+          <w:lang w:val="en-US"/>
+        </w:rPr>
+        <w:t xml:space="preserve"> ו</w:t>
+      </w:r>
+      <w:proofErr w:type="spellStart"/>
+      <w:r>
+        <w:rPr>
+          <w:lang w:val="en-US"/>
+        </w:rPr>
+        <w:t>playersByScore</w:t>
+      </w:r>
+      <w:proofErr w:type="spellEnd"/>
+      <w:r>
+        <w:rPr>
+          <w:rFonts w:hint="cs"/>
+          <w:rtl/>
+          <w:lang w:val="en-US"/>
+        </w:rPr>
+        <w:t xml:space="preserve"> על ידי הפעולה </w:t>
+      </w:r>
+      <w:r>
+        <w:rPr>
+          <w:lang w:val="en-US"/>
+        </w:rPr>
+        <w:t>insert</w:t>
+      </w:r>
+      <w:r>
+        <w:rPr>
+          <w:rFonts w:hint="cs"/>
+          <w:rtl/>
+          <w:lang w:val="en-US"/>
+        </w:rPr>
+        <w:t xml:space="preserve"> של העץ </w:t>
+      </w:r>
+      <w:r>
+        <w:rPr>
+          <w:rFonts w:hint="cs"/>
+          <w:lang w:val="en-US"/>
+        </w:rPr>
+        <w:t>AVL</w:t>
+      </w:r>
+      <w:r>
+        <w:rPr>
+          <w:rFonts w:hint="cs"/>
+          <w:rtl/>
+          <w:lang w:val="en-US"/>
+        </w:rPr>
+        <w:t>.</w:t>
+      </w:r>
+    </w:p>
+    <w:p>
+      <w:pPr>
+        <w:pStyle w:val="ListParagraph"/>
+        <w:numPr>
+          <w:ilvl w:val="0"/>
+          <w:numId w:val="3"/>
+        </w:numPr>
+        <w:bidi/>
+      </w:pPr>
+      <w:r>
+        <w:rPr>
+          <w:rFonts w:hint="cs"/>
+          <w:rtl/>
+          <w:lang w:val="en-US"/>
+        </w:rPr>
+        <w:t>עדכון ה</w:t>
+      </w:r>
+      <w:proofErr w:type="spellStart"/>
+      <w:r>
+        <w:rPr>
+          <w:lang w:val="en-US"/>
+        </w:rPr>
+        <w:t>topScorer</w:t>
+      </w:r>
+      <w:proofErr w:type="spellEnd"/>
+      <w:r>
+        <w:rPr>
+          <w:rFonts w:hint="cs"/>
+          <w:rtl/>
+          <w:lang w:val="en-US"/>
+        </w:rPr>
+        <w:t xml:space="preserve"> על ידי מעבר על העץ </w:t>
+      </w:r>
+      <w:proofErr w:type="spellStart"/>
+      <w:r>
+        <w:rPr>
+          <w:lang w:val="en-US"/>
+        </w:rPr>
+        <w:t>playersByScore</w:t>
+      </w:r>
+      <w:proofErr w:type="spellEnd"/>
+      <w:r>
+        <w:rPr>
+          <w:rFonts w:hint="cs"/>
+          <w:rtl/>
+          <w:lang w:val="en-US"/>
+        </w:rPr>
+        <w:t xml:space="preserve"> החדש (</w:t>
+      </w:r>
+      <w:proofErr w:type="spellStart"/>
+      <w:r>
+        <w:rPr>
+          <w:lang w:val="en-US"/>
+        </w:rPr>
+        <w:t>search_and_return_max</w:t>
+      </w:r>
+      <w:proofErr w:type="spellEnd"/>
+      <w:r>
+        <w:rPr>
+          <w:rFonts w:hint="cs"/>
+          <w:rtl/>
+          <w:lang w:val="en-US"/>
+        </w:rPr>
+        <w:t>).</w:t>
+      </w:r>
+    </w:p>
+    <w:p>
+      <w:pPr>
+        <w:bidi/>
+        <w:rPr>
+          <w:rtl/>
+        </w:rPr>
+      </w:pPr>
+      <w:r>
+        <w:rPr>
+          <w:rFonts w:hint="cs"/>
+          <w:rtl/>
+        </w:rPr>
+        <w:t>לאחר איחוד שתי הקבוצות, נעדכן את ה</w:t>
+      </w:r>
+      <w:r>
+        <w:t>team</w:t>
+      </w:r>
+      <w:r>
+        <w:rPr>
+          <w:rFonts w:hint="cs"/>
+          <w:rtl/>
+        </w:rPr>
+        <w:t xml:space="preserve"> של כל שחקן באופן רקורסיבי על ידי מעבר על כל ה</w:t>
+      </w:r>
+      <w:r>
+        <w:t>nodes</w:t>
+      </w:r>
+      <w:r>
+        <w:rPr>
+          <w:rFonts w:hint="cs"/>
+          <w:rtl/>
+        </w:rPr>
+        <w:t xml:space="preserve"> בעץ.</w:t>
+      </w:r>
+    </w:p>
+    <w:p>
+      <w:pPr>
+        <w:bidi/>
+        <w:rPr>
+          <w:rtl/>
+        </w:rPr>
+      </w:pPr>
+      <w:r>
+        <w:rPr>
+          <w:rFonts w:hint="cs"/>
+          <w:rtl/>
+        </w:rPr>
+        <w:t xml:space="preserve">נסיר את שתי הקבוצות הישנות מהעץ </w:t>
+      </w:r>
+      <w:proofErr w:type="spellStart"/>
+      <w:r>
+        <w:t>qualifiedTeams</w:t>
+      </w:r>
+      <w:proofErr w:type="spellEnd"/>
+      <w:r>
+        <w:rPr>
+          <w:rFonts w:hint="cs"/>
+          <w:rtl/>
+        </w:rPr>
+        <w:t xml:space="preserve"> (אם הן לא נמצאות, נתפוס את החריגה שנזרקה ונתקדם), ומהעץ </w:t>
+      </w:r>
+      <w:proofErr w:type="spellStart"/>
+      <w:r>
+        <w:t>teamsByID</w:t>
+      </w:r>
+      <w:proofErr w:type="spellEnd"/>
+      <w:r>
+        <w:rPr>
+          <w:rFonts w:hint="cs"/>
+          <w:rtl/>
+        </w:rPr>
+        <w:t xml:space="preserve">. את שתי הפועלות, עושים באמצעות </w:t>
+      </w:r>
+      <w:r>
+        <w:t>remove</w:t>
+      </w:r>
+      <w:r>
+        <w:rPr>
+          <w:rFonts w:hint="cs"/>
+          <w:rtl/>
+        </w:rPr>
+        <w:t xml:space="preserve"> של העץ </w:t>
+      </w:r>
+      <w:r>
+        <w:rPr>
+          <w:rFonts w:hint="cs"/>
+        </w:rPr>
+        <w:t>AVL</w:t>
+      </w:r>
+      <w:r>
+        <w:rPr>
+          <w:rFonts w:hint="cs"/>
+          <w:rtl/>
+        </w:rPr>
+        <w:t>.</w:t>
+      </w:r>
+    </w:p>
+    <w:p>
+      <w:pPr>
+        <w:bidi/>
+        <w:rPr>
+          <w:rtl/>
+        </w:rPr>
+      </w:pPr>
+      <w:r>
+        <w:rPr>
+          <w:rFonts w:hint="cs"/>
+          <w:rtl/>
+        </w:rPr>
+        <w:t xml:space="preserve">נכניס את הקבוצה החדשה שבנינו אל תוך העץ </w:t>
+      </w:r>
+      <w:proofErr w:type="spellStart"/>
+      <w:r>
+        <w:t>teamsByID</w:t>
+      </w:r>
+      <w:proofErr w:type="spellEnd"/>
+      <w:r>
+        <w:rPr>
+          <w:rFonts w:hint="cs"/>
+          <w:rtl/>
+        </w:rPr>
+        <w:t xml:space="preserve"> על ידי פעולת </w:t>
+      </w:r>
+      <w:r>
+        <w:t>insert</w:t>
+      </w:r>
+      <w:r>
+        <w:rPr>
+          <w:rFonts w:hint="cs"/>
+          <w:rtl/>
+        </w:rPr>
+        <w:t xml:space="preserve"> של העץ </w:t>
+      </w:r>
+      <w:r>
+        <w:rPr>
+          <w:rFonts w:hint="cs"/>
+        </w:rPr>
+        <w:t>AVL</w:t>
+      </w:r>
+      <w:r>
+        <w:rPr>
+          <w:rFonts w:hint="cs"/>
+          <w:rtl/>
+        </w:rPr>
+        <w:t xml:space="preserve">. נבדוק האם הקבוצה החדשה חוקית בשביל לשחק, ואם כן, נוסיף אותה לעץ </w:t>
+      </w:r>
+      <w:proofErr w:type="spellStart"/>
+      <w:r>
+        <w:t>qualifiedTeams</w:t>
+      </w:r>
+      <w:proofErr w:type="spellEnd"/>
+      <w:r>
+        <w:rPr>
+          <w:rFonts w:hint="cs"/>
+          <w:rtl/>
+        </w:rPr>
+        <w:t>.</w:t>
+      </w:r>
+    </w:p>
+    <w:p>
+      <w:pPr>
+        <w:bidi/>
+        <w:rPr>
+          <w:rtl/>
+        </w:rPr>
+      </w:pPr>
+      <w:r>
+        <w:rPr>
+          <w:rFonts w:hint="cs"/>
+          <w:u w:val="single"/>
+          <w:rtl/>
+        </w:rPr>
+        <w:t>סיבוכיות הזמן:</w:t>
+      </w:r>
+    </w:p>
+    <w:p>
+      <w:pPr>
+        <w:bidi/>
+        <w:rPr>
+          <w:rtl/>
+        </w:rPr>
+      </w:pPr>
+      <w:r>
+        <w:rPr>
+          <w:rFonts w:hint="cs"/>
+          <w:rtl/>
+        </w:rPr>
+        <w:t xml:space="preserve">בפעולה זו, אנחנו מתחילים מ3 חיפושים בתוך העץ </w:t>
+      </w:r>
+      <w:proofErr w:type="spellStart"/>
+      <w:r>
+        <w:t>m_teamsByID</w:t>
+      </w:r>
+      <w:proofErr w:type="spellEnd"/>
+      <w:r>
+        <w:rPr>
+          <w:rFonts w:hint="cs"/>
+          <w:rtl/>
+        </w:rPr>
+        <w:t xml:space="preserve">, הנעשו בשטיה הנלמדה בהרצאה, בסיבוכיות זמן של </w:t>
+      </w:r>
+      <w:r>
+        <w:t>O(</w:t>
+      </w:r>
+      <w:proofErr w:type="spellStart"/>
+      <w:r>
+        <w:t>logk</w:t>
+      </w:r>
+      <w:proofErr w:type="spellEnd"/>
+      <w:r>
+        <w:t>)</w:t>
+      </w:r>
+      <w:r>
+        <w:rPr>
+          <w:rFonts w:hint="cs"/>
+          <w:rtl/>
+        </w:rPr>
+        <w:t xml:space="preserve">, כאשר </w:t>
+      </w:r>
+      <w:r>
+        <w:t>k</w:t>
+      </w:r>
+      <w:r>
+        <w:rPr>
+          <w:rFonts w:hint="cs"/>
+          <w:rtl/>
+        </w:rPr>
+        <w:t xml:space="preserve"> הוא מספר הקבוצות במערכת. יצירת הקבוצה החדשה וגישה ל</w:t>
+      </w:r>
+      <w:r>
+        <w:t>points</w:t>
+      </w:r>
+      <w:r>
+        <w:rPr>
+          <w:rFonts w:hint="cs"/>
+          <w:rtl/>
+        </w:rPr>
+        <w:t xml:space="preserve"> של שתי הקבוצות הישנות נעשה ב</w:t>
+      </w:r>
+      <w:r>
+        <w:t>O(1)</w:t>
+      </w:r>
+      <w:r>
+        <w:rPr>
+          <w:rFonts w:hint="cs"/>
+          <w:rtl/>
+        </w:rPr>
+        <w:t>. באיחוד של הקבוצות, גישה לנתונים של שתי הקבוצות הישנות וסכומם נעשה ב</w:t>
+      </w:r>
+      <w:r>
+        <w:t>O(1)</w:t>
+      </w:r>
+      <w:r>
+        <w:rPr>
+          <w:rFonts w:hint="cs"/>
+          <w:rtl/>
+        </w:rPr>
+        <w:t>. פעולת ה</w:t>
+      </w:r>
+      <w:proofErr w:type="spellStart"/>
+      <w:r>
+        <w:t>mergeNodes</w:t>
+      </w:r>
+      <w:proofErr w:type="spellEnd"/>
+      <w:r>
+        <w:rPr>
+          <w:rFonts w:hint="cs"/>
+          <w:rtl/>
+        </w:rPr>
+        <w:t xml:space="preserve">, הנעשה על כל שחקן בשני העצים </w:t>
+      </w:r>
+      <w:proofErr w:type="spellStart"/>
+      <w:r>
+        <w:t>playersByID</w:t>
+      </w:r>
+      <w:proofErr w:type="spellEnd"/>
+      <w:r>
+        <w:rPr>
+          <w:rFonts w:hint="cs"/>
+          <w:rtl/>
+        </w:rPr>
+        <w:t xml:space="preserve"> ו</w:t>
+      </w:r>
+      <w:proofErr w:type="spellStart"/>
+      <w:r>
+        <w:t>playersByScore</w:t>
+      </w:r>
+      <w:proofErr w:type="spellEnd"/>
+      <w:r>
+        <w:rPr>
+          <w:rFonts w:hint="cs"/>
+          <w:rtl/>
+        </w:rPr>
+        <w:t xml:space="preserve"> דורש מעבר על כל שחקן בתוך שתי הקבוצות. פעולת ה</w:t>
+      </w:r>
+      <w:r>
+        <w:t>insert</w:t>
+      </w:r>
+      <w:r>
+        <w:rPr>
+          <w:rFonts w:hint="cs"/>
+          <w:rtl/>
+        </w:rPr>
+        <w:t xml:space="preserve"> שנעשה על כל שחקן לוקח זמן של </w:t>
+      </w:r>
+      <w:r>
+        <w:t>O(</w:t>
+      </w:r>
+      <w:proofErr w:type="spellStart"/>
+      <w:r>
+        <w:t>logn</w:t>
+      </w:r>
+      <w:proofErr w:type="spellEnd"/>
+      <w:r>
+        <w:t>)</w:t>
+      </w:r>
+      <w:r>
+        <w:rPr>
+          <w:rFonts w:hint="cs"/>
+          <w:rtl/>
+        </w:rPr>
+        <w:t xml:space="preserve">, כאשר </w:t>
+      </w:r>
+      <w:r>
+        <w:t>n</w:t>
+      </w:r>
+      <w:r>
+        <w:rPr>
+          <w:rFonts w:hint="cs"/>
+          <w:rtl/>
+        </w:rPr>
+        <w:t xml:space="preserve"> הוא מספר ה</w:t>
+      </w:r>
+      <w:r>
+        <w:t>nodes</w:t>
+      </w:r>
+      <w:r>
+        <w:rPr>
+          <w:rFonts w:hint="cs"/>
+          <w:rtl/>
+        </w:rPr>
+        <w:t xml:space="preserve"> בעץ. לכן, בסך הכל, פעולת ה</w:t>
+      </w:r>
+      <w:proofErr w:type="spellStart"/>
+      <w:r>
+        <w:t>mergeNodes</w:t>
+      </w:r>
+      <w:proofErr w:type="spellEnd"/>
+      <w:r>
+        <w:rPr>
+          <w:rFonts w:hint="cs"/>
+          <w:rtl/>
+        </w:rPr>
+        <w:t xml:space="preserve"> לוקח זמן של </w:t>
+      </w:r>
+      <w:r>
+        <w:t>O(log(n</w:t>
+      </w:r>
+      <w:r>
+        <w:rPr>
+          <w:vertAlign w:val="subscript"/>
+        </w:rPr>
+        <w:t>1</w:t>
+      </w:r>
+      <w:r>
+        <w:t>+n</w:t>
+      </w:r>
+      <w:r>
+        <w:rPr>
+          <w:vertAlign w:val="subscript"/>
+        </w:rPr>
+        <w:t>2</w:t>
+      </w:r>
+      <w:r>
+        <w:t>)+n</w:t>
+      </w:r>
+      <w:r>
+        <w:rPr>
+          <w:vertAlign w:val="subscript"/>
+        </w:rPr>
+        <w:t>1</w:t>
+      </w:r>
+      <w:r>
+        <w:t>+n</w:t>
+      </w:r>
+      <w:r>
+        <w:rPr>
+          <w:vertAlign w:val="subscript"/>
+        </w:rPr>
+        <w:t>2</w:t>
+      </w:r>
+      <w:r>
+        <w:t>)</w:t>
+      </w:r>
+      <w:r>
+        <w:rPr>
+          <w:rFonts w:hint="cs"/>
+          <w:rtl/>
+        </w:rPr>
+        <w:t xml:space="preserve">, כאשר </w:t>
+      </w:r>
+      <w:r>
+        <w:t>n</w:t>
+      </w:r>
+      <w:r>
+        <w:rPr>
+          <w:vertAlign w:val="subscript"/>
+        </w:rPr>
+        <w:t>1</w:t>
+      </w:r>
+      <w:r>
+        <w:rPr>
+          <w:rFonts w:hint="cs"/>
+          <w:rtl/>
+        </w:rPr>
+        <w:t xml:space="preserve"> ו</w:t>
+      </w:r>
+      <w:r>
+        <w:t>n</w:t>
+      </w:r>
+      <w:r>
+        <w:rPr>
+          <w:vertAlign w:val="subscript"/>
+        </w:rPr>
+        <w:t>2</w:t>
+      </w:r>
+      <w:r>
+        <w:rPr>
+          <w:rFonts w:hint="cs"/>
+          <w:rtl/>
+        </w:rPr>
+        <w:t xml:space="preserve"> זה כמות השחקנים בכל אחת משתי הקבוצות המתאחדות. פעולת </w:t>
+      </w:r>
+      <w:proofErr w:type="spellStart"/>
+      <w:r>
+        <w:t>update_team_id</w:t>
+      </w:r>
+      <w:proofErr w:type="spellEnd"/>
+      <w:r>
+        <w:rPr>
+          <w:rFonts w:hint="cs"/>
+          <w:rtl/>
+        </w:rPr>
+        <w:t xml:space="preserve"> דורש מעבר על כל שחקן בעץ באופן רקורסיבי, ולכן בעל סיבוכיות זמן של </w:t>
+      </w:r>
+      <w:r>
+        <w:t>O(n</w:t>
+      </w:r>
+      <w:r>
+        <w:rPr>
+          <w:vertAlign w:val="subscript"/>
+        </w:rPr>
+        <w:t>1</w:t>
+      </w:r>
+      <w:r>
+        <w:t>+n</w:t>
+      </w:r>
+      <w:r>
+        <w:rPr>
+          <w:vertAlign w:val="subscript"/>
+        </w:rPr>
+        <w:t>2</w:t>
+      </w:r>
+      <w:r>
+        <w:t>)</w:t>
+      </w:r>
+      <w:r>
+        <w:rPr>
+          <w:rFonts w:hint="cs"/>
+          <w:rtl/>
+        </w:rPr>
+        <w:t>. פעולת ה</w:t>
+      </w:r>
+      <w:r>
+        <w:t>remove</w:t>
+      </w:r>
+      <w:r>
+        <w:rPr>
+          <w:rFonts w:hint="cs"/>
+          <w:rtl/>
+        </w:rPr>
+        <w:t xml:space="preserve"> הנעשה לאחר מכן במקסימום 4 פעמים לוקח זמן של </w:t>
+      </w:r>
+      <w:r>
+        <w:t>O(</w:t>
+      </w:r>
+      <w:proofErr w:type="spellStart"/>
+      <w:r>
+        <w:t>logk</w:t>
+      </w:r>
+      <w:proofErr w:type="spellEnd"/>
+      <w:r>
+        <w:t>)</w:t>
+      </w:r>
+      <w:r>
+        <w:rPr>
+          <w:rFonts w:hint="cs"/>
+          <w:rtl/>
+        </w:rPr>
+        <w:t>, כי הוא נעשה לפי השיטה הנלמדה בהרצאה. כמו כן, פעולת ה</w:t>
+      </w:r>
+      <w:r>
+        <w:t>insert</w:t>
+      </w:r>
+      <w:r>
+        <w:rPr>
+          <w:rFonts w:hint="cs"/>
+          <w:rtl/>
+        </w:rPr>
+        <w:t xml:space="preserve"> הנעשה במקסימום פעמיים לוקח זמן של </w:t>
+      </w:r>
+      <w:r>
+        <w:t>O(</w:t>
+      </w:r>
+      <w:proofErr w:type="spellStart"/>
+      <w:r>
+        <w:t>logk</w:t>
+      </w:r>
+      <w:proofErr w:type="spellEnd"/>
+      <w:r>
+        <w:t>)</w:t>
+      </w:r>
+      <w:r>
+        <w:rPr>
+          <w:rFonts w:hint="cs"/>
+          <w:rtl/>
+        </w:rPr>
+        <w:t xml:space="preserve">. בדיקת תקינות הקבוצה נעשתה בזמן </w:t>
+      </w:r>
+      <w:r>
+        <w:t>O(1)</w:t>
+      </w:r>
+      <w:r>
+        <w:rPr>
+          <w:rFonts w:hint="cs"/>
+          <w:rtl/>
+        </w:rPr>
+        <w:t>. לכן בסך הכל, נקבל זמן של:</w:t>
+      </w:r>
+    </w:p>
+    <w:p>
+      <w:pPr>
+        <w:bidi/>
+      </w:pPr>
+      <w:r>
+        <w:t>n</w:t>
+      </w:r>
+      <w:r>
+        <w:rPr>
+          <w:vertAlign w:val="subscript"/>
+        </w:rPr>
+        <w:t>1</w:t>
+      </w:r>
+      <w:r>
+        <w:t>+n</w:t>
+      </w:r>
+      <w:r>
+        <w:rPr>
+          <w:vertAlign w:val="subscript"/>
+        </w:rPr>
+        <w:t>2</w:t>
+      </w:r>
+      <w:r>
+        <w:t>)</w:t>
+      </w:r>
+      <w:r>
+        <w:rPr>
+          <w:rFonts w:hint="cs"/>
+          <w:rtl/>
+        </w:rPr>
+        <w:t xml:space="preserve"> </w:t>
+      </w:r>
+      <w:proofErr w:type="gramStart"/>
+      <w:r>
+        <w:t>O(</w:t>
+      </w:r>
+      <w:proofErr w:type="gramEnd"/>
+      <w:r>
+        <w:t>3logk+</w:t>
+      </w:r>
+      <w:r>
+        <w:t xml:space="preserve"> </w:t>
+      </w:r>
+      <w:r>
+        <w:t>log(n</w:t>
+      </w:r>
+      <w:r>
+        <w:rPr>
+          <w:vertAlign w:val="subscript"/>
+        </w:rPr>
+        <w:t>1</w:t>
+      </w:r>
+      <w:r>
+        <w:t>+n</w:t>
+      </w:r>
+      <w:r>
+        <w:rPr>
+          <w:vertAlign w:val="subscript"/>
+        </w:rPr>
+        <w:t>2</w:t>
+      </w:r>
+      <w:r>
+        <w:t>)+n</w:t>
+      </w:r>
+      <w:r>
+        <w:rPr>
+          <w:vertAlign w:val="subscript"/>
+        </w:rPr>
+        <w:t>1</w:t>
+      </w:r>
+      <w:r>
+        <w:t>+n</w:t>
+      </w:r>
+      <w:r>
+        <w:rPr>
+          <w:vertAlign w:val="subscript"/>
+        </w:rPr>
+        <w:t>2</w:t>
+      </w:r>
+      <w:r>
+        <w:t>+</w:t>
+      </w:r>
+      <w:r>
+        <w:t xml:space="preserve"> </w:t>
+      </w:r>
+      <w:r>
+        <w:t>n</w:t>
+      </w:r>
+      <w:r>
+        <w:rPr>
+          <w:vertAlign w:val="subscript"/>
+        </w:rPr>
+        <w:t>1</w:t>
+      </w:r>
+      <w:r>
+        <w:t>+n</w:t>
+      </w:r>
+      <w:r>
+        <w:rPr>
+          <w:vertAlign w:val="subscript"/>
+        </w:rPr>
+        <w:t>2</w:t>
+      </w:r>
+      <w:r>
+        <w:t>+4logk+2logk) = O(</w:t>
+      </w:r>
+      <w:proofErr w:type="spellStart"/>
+      <w:r>
+        <w:t>logk</w:t>
+      </w:r>
+      <w:proofErr w:type="spellEnd"/>
+      <w:r>
+        <w:t>+</w:t>
+      </w:r>
+    </w:p>
+    <w:p>
+      <w:pPr>
+        <w:bidi/>
+        <w:rPr>
+          <w:u w:val="single"/>
+          <w:rtl/>
+        </w:rPr>
+      </w:pPr>
+      <w:r>
+        <w:rPr>
+          <w:rFonts w:hint="cs"/>
+          <w:u w:val="single"/>
+          <w:rtl/>
+        </w:rPr>
+        <w:t>סיבוכיות מקום:</w:t>
+      </w:r>
+    </w:p>
+    <w:p>
+      <w:pPr>
+        <w:bidi/>
+        <w:rPr>
+          <w:rtl/>
+        </w:rPr>
+      </w:pPr>
+      <w:r>
+        <w:rPr>
+          <w:rFonts w:hint="cs"/>
+          <w:rtl/>
+        </w:rPr>
+        <w:t xml:space="preserve">בפעולה זו, אנחנו שומרים שני מצביעים לקבוצות המתאחדות, הלוקחים סיבוכיות מקום של </w:t>
+      </w:r>
+      <w:r>
+        <w:rPr>
+          <w:rFonts w:hint="cs"/>
+        </w:rPr>
+        <w:t>O</w:t>
+      </w:r>
+      <w:r>
+        <w:t>(1)</w:t>
+      </w:r>
+      <w:r>
+        <w:rPr>
+          <w:rFonts w:hint="cs"/>
+          <w:rtl/>
+        </w:rPr>
+        <w:t xml:space="preserve">. לכן סיבוכיות המקום נשאר </w:t>
+      </w:r>
+      <w:r>
+        <w:t>O(</w:t>
+      </w:r>
+      <w:proofErr w:type="spellStart"/>
+      <w:r>
+        <w:t>n+k</w:t>
+      </w:r>
+      <w:proofErr w:type="spellEnd"/>
+      <w:r>
+        <w:t>)</w:t>
+      </w:r>
+      <w:r>
+        <w:rPr>
+          <w:rFonts w:hint="cs"/>
+          <w:rtl/>
+        </w:rPr>
+        <w:t>.</w:t>
+      </w:r>
+    </w:p>
+    <w:p>
+      <w:pPr>
+        <w:bidi/>
+        <w:rPr>
+          <w:rtl/>
+        </w:rPr>
+      </w:pPr>
     </w:p>
     <w:p>
       <w:pPr>
@@ -8517,13 +9820,16 @@
           <w:bCs/>
         </w:rPr>
       </w:pPr>
+      <w:proofErr w:type="spellStart"/>
       <w:r>
         <w:rPr>
           <w:b/>
           <w:bCs/>
         </w:rPr>
+        <w:lastRenderedPageBreak/>
         <w:t>get_top_scorer</w:t>
       </w:r>
+      <w:proofErr w:type="spellEnd"/>
       <w:r>
         <w:rPr>
           <w:rFonts w:hint="cs"/>
@@ -8874,6 +10180,7 @@
         </w:rPr>
         <w:t xml:space="preserve"> (</w:t>
       </w:r>
+      <w:proofErr w:type="spellStart"/>
       <w:r>
         <w:rPr>
           <w:lang w:val="en-US"/>
@@ -8886,6 +10193,7 @@
         </w:rPr>
         <w:t>teamsByID</w:t>
       </w:r>
+      <w:proofErr w:type="spellEnd"/>
       <w:r>
         <w:rPr>
           <w:rFonts w:hint="cs"/>
@@ -9426,6 +10734,7 @@
         </w:rPr>
         <w:t xml:space="preserve"> של מחלקת </w:t>
       </w:r>
+      <w:proofErr w:type="spellStart"/>
       <w:r>
         <w:rPr>
           <w:lang w:val="en-US"/>
@@ -9438,6 +10747,7 @@
         </w:rPr>
         <w:t>_cup_t</w:t>
       </w:r>
+      <w:proofErr w:type="spellEnd"/>
       <w:r>
         <w:rPr>
           <w:rFonts w:hint="cs"/>
@@ -9550,7 +10860,21 @@
         <w:rPr>
           <w:lang w:val="en-US"/>
         </w:rPr>
-        <w:t>O(n+k)</w:t>
+        <w:t>O(</w:t>
+      </w:r>
+      <w:proofErr w:type="spellStart"/>
+      <w:r>
+        <w:rPr>
+          <w:lang w:val="en-US"/>
+        </w:rPr>
+        <w:t>n+k</w:t>
+      </w:r>
+      <w:proofErr w:type="spellEnd"/>
+      <w:r>
+        <w:rPr>
+          <w:lang w:val="en-US"/>
+        </w:rPr>
+        <w:t>)</w:t>
       </w:r>
       <w:r>
         <w:rPr>
@@ -9580,6 +10904,7 @@
           <w:rtl/>
         </w:rPr>
       </w:pPr>
+      <w:proofErr w:type="spellStart"/>
       <w:r>
         <w:rPr>
           <w:b/>
@@ -9598,6 +10923,7 @@
         </w:rPr>
         <w:t>all_players_count</w:t>
       </w:r>
+      <w:proofErr w:type="spellEnd"/>
       <w:r>
         <w:rPr>
           <w:rFonts w:hint="cs"/>
@@ -9809,6 +11135,7 @@
         </w:rPr>
         <w:t xml:space="preserve"> (</w:t>
       </w:r>
+      <w:proofErr w:type="spellStart"/>
       <w:r>
         <w:rPr>
           <w:lang w:val="en-US"/>
@@ -9821,6 +11148,7 @@
         </w:rPr>
         <w:t>teamsByID</w:t>
       </w:r>
+      <w:proofErr w:type="spellEnd"/>
       <w:r>
         <w:rPr>
           <w:rFonts w:hint="cs"/>
@@ -9999,7 +11327,417 @@
           <w:rtl/>
           <w:lang w:val="en-US"/>
         </w:rPr>
+        <w:t xml:space="preserve">בפעולה זו, </w:t>
+      </w:r>
+      <w:r>
+        <w:rPr>
+          <w:rFonts w:hint="cs"/>
+          <w:rtl/>
+          <w:lang w:val="en-US"/>
+        </w:rPr>
+        <w:t xml:space="preserve">במקרה שמזהה הקבוצה גדולה מ-0, אז </w:t>
+      </w:r>
+      <w:r>
+        <w:rPr>
+          <w:rFonts w:hint="cs"/>
+          <w:rtl/>
+          <w:lang w:val="en-US"/>
+        </w:rPr>
+        <w:t xml:space="preserve">מחפשים בעץ כל </w:t>
+      </w:r>
+      <w:r>
+        <w:rPr>
+          <w:rFonts w:hint="cs"/>
+          <w:rtl/>
+          <w:lang w:val="en-US"/>
+        </w:rPr>
+        <w:t>הקבוצות</w:t>
+      </w:r>
+      <w:r>
+        <w:rPr>
+          <w:rFonts w:hint="cs"/>
+          <w:rtl/>
+          <w:lang w:val="en-US"/>
+        </w:rPr>
+        <w:t xml:space="preserve"> בשיטה שנלמדה בהרצאה בסיבוכיות </w:t>
+      </w:r>
+      <w:r>
+        <w:rPr>
+          <w:lang w:val="en-US"/>
+        </w:rPr>
+        <w:t>O(log(</w:t>
+      </w:r>
+      <w:r>
+        <w:rPr>
+          <w:lang w:val="en-US"/>
+        </w:rPr>
+        <w:t>k</w:t>
+      </w:r>
+      <w:r>
+        <w:rPr>
+          <w:lang w:val="en-US"/>
+        </w:rPr>
+        <w:t>))</w:t>
+      </w:r>
+      <w:r>
+        <w:rPr>
+          <w:rFonts w:hint="cs"/>
+          <w:rtl/>
+          <w:lang w:val="en-US"/>
+        </w:rPr>
+        <w:t xml:space="preserve"> כאשר </w:t>
+      </w:r>
+      <w:r>
+        <w:rPr>
+          <w:lang w:val="en-US"/>
+        </w:rPr>
+        <w:t>k</w:t>
+      </w:r>
+      <w:r>
+        <w:rPr>
+          <w:rFonts w:hint="cs"/>
+          <w:rtl/>
+          <w:lang w:val="en-US"/>
+        </w:rPr>
+        <w:t xml:space="preserve"> הוא כמות </w:t>
+      </w:r>
+      <w:r>
+        <w:rPr>
+          <w:rFonts w:hint="cs"/>
+          <w:rtl/>
+          <w:lang w:val="en-US"/>
+        </w:rPr>
+        <w:t>הקבוצות</w:t>
+      </w:r>
+      <w:r>
+        <w:rPr>
+          <w:rFonts w:hint="cs"/>
+          <w:rtl/>
+          <w:lang w:val="en-US"/>
+        </w:rPr>
+        <w:t xml:space="preserve"> </w:t>
+      </w:r>
+      <w:r>
+        <w:rPr>
+          <w:rFonts w:hint="cs"/>
+          <w:rtl/>
+          <w:lang w:val="en-US"/>
+        </w:rPr>
+        <w:t>בגביע העולם</w:t>
+      </w:r>
+      <w:r>
+        <w:rPr>
+          <w:rFonts w:hint="cs"/>
+          <w:rtl/>
+          <w:lang w:val="en-US"/>
+        </w:rPr>
+        <w:t>.  ב</w:t>
+      </w:r>
+      <w:r>
+        <w:rPr>
+          <w:rFonts w:hint="cs"/>
+          <w:rtl/>
+          <w:lang w:val="en-US"/>
+        </w:rPr>
+        <w:t xml:space="preserve">קבוצה, </w:t>
+      </w:r>
+      <w:r>
+        <w:rPr>
+          <w:rFonts w:hint="cs"/>
+          <w:rtl/>
+          <w:lang w:val="en-US"/>
+        </w:rPr>
+        <w:t xml:space="preserve">ניגשים ישר למשתנה מטיפוס </w:t>
+      </w:r>
+      <w:r>
+        <w:rPr>
+          <w:lang w:val="en-US"/>
+        </w:rPr>
+        <w:t>int</w:t>
+      </w:r>
+      <w:r>
+        <w:rPr>
+          <w:rFonts w:hint="cs"/>
+          <w:rtl/>
+          <w:lang w:val="en-US"/>
+        </w:rPr>
+        <w:t xml:space="preserve"> </w:t>
+      </w:r>
+      <w:r>
+        <w:rPr>
+          <w:rFonts w:hint="cs"/>
+          <w:rtl/>
+          <w:lang w:val="en-US"/>
+        </w:rPr>
+        <w:t>ש</w:t>
+      </w:r>
+      <w:r>
+        <w:rPr>
+          <w:rFonts w:hint="cs"/>
+          <w:rtl/>
+          <w:lang w:val="en-US"/>
+        </w:rPr>
+        <w:t>מחזיק את כמות השחקנים באותה קבוצה</w:t>
+      </w:r>
+      <w:r>
+        <w:rPr>
+          <w:rFonts w:hint="cs"/>
+          <w:rtl/>
+          <w:lang w:val="en-US"/>
+        </w:rPr>
+        <w:t xml:space="preserve">, אשר הוא </w:t>
+      </w:r>
+      <w:r>
+        <w:rPr>
+          <w:lang w:val="en-US"/>
+        </w:rPr>
+        <w:t>member</w:t>
+      </w:r>
+      <w:r>
+        <w:rPr>
+          <w:rFonts w:hint="cs"/>
+          <w:rtl/>
+          <w:lang w:val="en-US"/>
+        </w:rPr>
+        <w:t xml:space="preserve"> של מחלקת </w:t>
+      </w:r>
+      <w:r>
+        <w:rPr>
+          <w:lang w:val="en-US"/>
+        </w:rPr>
+        <w:t>Team</w:t>
+      </w:r>
+      <w:r>
+        <w:rPr>
+          <w:rFonts w:hint="cs"/>
+          <w:rtl/>
+          <w:lang w:val="en-US"/>
+        </w:rPr>
+        <w:t xml:space="preserve">, ולכן בסיבוכיות הזמן של </w:t>
+      </w:r>
+      <w:r>
+        <w:rPr>
+          <w:lang w:val="en-US"/>
+        </w:rPr>
+        <w:t>O(1)</w:t>
+      </w:r>
+      <w:r>
+        <w:rPr>
+          <w:rFonts w:hint="cs"/>
+          <w:rtl/>
+          <w:lang w:val="en-US"/>
+        </w:rPr>
+        <w:t xml:space="preserve">.  </w:t>
+      </w:r>
+      <w:r>
+        <w:rPr>
+          <w:rFonts w:hint="cs"/>
+          <w:rtl/>
+          <w:lang w:val="en-US"/>
+        </w:rPr>
+        <w:t xml:space="preserve">לכן סך הכל, סיבוכיות הזמן הוא </w:t>
+      </w:r>
+      <w:r>
+        <w:rPr>
+          <w:lang w:val="en-US"/>
+        </w:rPr>
+        <w:t>O(log(</w:t>
+      </w:r>
+      <w:r>
+        <w:rPr>
+          <w:lang w:val="en-US"/>
+        </w:rPr>
+        <w:t>k</w:t>
+      </w:r>
+      <w:r>
+        <w:rPr>
+          <w:lang w:val="en-US"/>
+        </w:rPr>
+        <w:t>)) + O(1) = O(log(</w:t>
+      </w:r>
+      <w:r>
+        <w:rPr>
+          <w:lang w:val="en-US"/>
+        </w:rPr>
+        <w:t>k</w:t>
+      </w:r>
+      <w:r>
+        <w:rPr>
+          <w:lang w:val="en-US"/>
+        </w:rPr>
+        <w:t>))</w:t>
+      </w:r>
+      <w:r>
+        <w:rPr>
+          <w:rFonts w:hint="cs"/>
+          <w:rtl/>
+          <w:lang w:val="en-US"/>
+        </w:rPr>
+        <w:t>.</w:t>
+      </w:r>
+    </w:p>
+    <w:p>
+      <w:pPr>
+        <w:pStyle w:val="ListParagraph"/>
+        <w:bidi/>
+        <w:rPr>
+          <w:rtl/>
+          <w:lang w:val="en-US"/>
+        </w:rPr>
+      </w:pPr>
+      <w:r>
+        <w:rPr>
+          <w:rFonts w:hint="cs"/>
+          <w:rtl/>
+          <w:lang w:val="en-US"/>
+        </w:rPr>
+        <w:t xml:space="preserve">במקרה שמזהה הקבוצה קטנה מ-0, אז ניגש ישירות </w:t>
+      </w:r>
+      <w:r>
+        <w:rPr>
+          <w:rFonts w:hint="cs"/>
+          <w:rtl/>
+          <w:lang w:val="en-US"/>
+        </w:rPr>
+        <w:t xml:space="preserve">למשתנה מטיפוס </w:t>
+      </w:r>
+      <w:r>
+        <w:rPr>
+          <w:lang w:val="en-US"/>
+        </w:rPr>
+        <w:t>int</w:t>
+      </w:r>
+      <w:r>
+        <w:rPr>
+          <w:rFonts w:hint="cs"/>
+          <w:rtl/>
+          <w:lang w:val="en-US"/>
+        </w:rPr>
+        <w:t xml:space="preserve"> </w:t>
+      </w:r>
+      <w:r>
+        <w:rPr>
+          <w:rFonts w:hint="cs"/>
+          <w:rtl/>
+          <w:lang w:val="en-US"/>
+        </w:rPr>
+        <w:t xml:space="preserve">שמחזיק את כמות השחקנים </w:t>
+      </w:r>
+      <w:r>
+        <w:rPr>
+          <w:rFonts w:hint="cs"/>
+          <w:rtl/>
+          <w:lang w:val="en-US"/>
+        </w:rPr>
+        <w:t>ב</w:t>
+      </w:r>
+      <w:r>
+        <w:rPr>
+          <w:rFonts w:hint="cs"/>
+          <w:rtl/>
+          <w:lang w:val="en-US"/>
+        </w:rPr>
+        <w:t>גביע העולם</w:t>
+      </w:r>
+      <w:r>
+        <w:rPr>
+          <w:rFonts w:hint="cs"/>
+          <w:rtl/>
+          <w:lang w:val="en-US"/>
+        </w:rPr>
+        <w:t xml:space="preserve">, אשר הוא </w:t>
+      </w:r>
+      <w:r>
+        <w:rPr>
+          <w:lang w:val="en-US"/>
+        </w:rPr>
+        <w:t>member</w:t>
+      </w:r>
+      <w:r>
+        <w:rPr>
+          <w:rFonts w:hint="cs"/>
+          <w:rtl/>
+          <w:lang w:val="en-US"/>
+        </w:rPr>
+        <w:t xml:space="preserve"> של מחלקת </w:t>
+      </w:r>
+      <w:proofErr w:type="spellStart"/>
+      <w:r>
+        <w:rPr>
+          <w:lang w:val="en-US"/>
+        </w:rPr>
+        <w:t>world_cup_t</w:t>
+      </w:r>
+      <w:proofErr w:type="spellEnd"/>
+      <w:r>
+        <w:rPr>
+          <w:rFonts w:hint="cs"/>
+          <w:rtl/>
+          <w:lang w:val="en-US"/>
+        </w:rPr>
+        <w:t xml:space="preserve">.  לכן סיבוכיות הזמן סך הכל הוא </w:t>
+      </w:r>
+      <w:r>
+        <w:rPr>
+          <w:lang w:val="en-US"/>
+        </w:rPr>
+        <w:t>O(1)</w:t>
+      </w:r>
+      <w:r>
+        <w:rPr>
+          <w:rFonts w:hint="cs"/>
+          <w:rtl/>
+          <w:lang w:val="en-US"/>
+        </w:rPr>
+        <w:t>.</w:t>
+      </w:r>
+    </w:p>
+    <w:p>
+      <w:pPr>
+        <w:pStyle w:val="ListParagraph"/>
+        <w:bidi/>
+        <w:rPr>
+          <w:rtl/>
+          <w:lang w:val="en-US"/>
+        </w:rPr>
+      </w:pPr>
+    </w:p>
+    <w:p>
+      <w:pPr>
+        <w:pStyle w:val="ListParagraph"/>
+        <w:bidi/>
+        <w:rPr>
+          <w:u w:val="single"/>
+          <w:rtl/>
+          <w:lang w:val="en-US"/>
+        </w:rPr>
+      </w:pPr>
+      <w:r>
+        <w:rPr>
+          <w:rFonts w:hint="cs"/>
+          <w:u w:val="single"/>
+          <w:rtl/>
+          <w:lang w:val="en-US"/>
+        </w:rPr>
         <w:lastRenderedPageBreak/>
+        <w:t>סיבוכיות המקום:</w:t>
+      </w:r>
+    </w:p>
+    <w:p>
+      <w:pPr>
+        <w:pStyle w:val="ListParagraph"/>
+        <w:bidi/>
+        <w:rPr>
+          <w:rtl/>
+          <w:lang w:val="en-US"/>
+        </w:rPr>
+      </w:pPr>
+      <w:r>
+        <w:rPr>
+          <w:rFonts w:hint="cs"/>
+          <w:rtl/>
+          <w:lang w:val="en-US"/>
+        </w:rPr>
         <w:t xml:space="preserve">בפעולה זו, </w:t>
       </w:r>
       <w:r>
@@ -10008,185 +11746,7 @@
           <w:rtl/>
           <w:lang w:val="en-US"/>
         </w:rPr>
-        <w:t xml:space="preserve">במקרה שמזהה הקבוצה גדולה מ-0, אז </w:t>
-      </w:r>
-      <w:r>
-        <w:rPr>
-          <w:rFonts w:hint="cs"/>
-          <w:rtl/>
-          <w:lang w:val="en-US"/>
-        </w:rPr>
-        <w:t xml:space="preserve">מחפשים בעץ כל </w:t>
-      </w:r>
-      <w:r>
-        <w:rPr>
-          <w:rFonts w:hint="cs"/>
-          <w:rtl/>
-          <w:lang w:val="en-US"/>
-        </w:rPr>
-        <w:t>הקבוצות</w:t>
-      </w:r>
-      <w:r>
-        <w:rPr>
-          <w:rFonts w:hint="cs"/>
-          <w:rtl/>
-          <w:lang w:val="en-US"/>
-        </w:rPr>
-        <w:t xml:space="preserve"> בשיטה שנלמדה בהרצאה בסיבוכיות </w:t>
-      </w:r>
-      <w:r>
-        <w:rPr>
-          <w:lang w:val="en-US"/>
-        </w:rPr>
-        <w:t>O(log(</w:t>
-      </w:r>
-      <w:r>
-        <w:rPr>
-          <w:lang w:val="en-US"/>
-        </w:rPr>
-        <w:t>k</w:t>
-      </w:r>
-      <w:r>
-        <w:rPr>
-          <w:lang w:val="en-US"/>
-        </w:rPr>
-        <w:t>))</w:t>
-      </w:r>
-      <w:r>
-        <w:rPr>
-          <w:rFonts w:hint="cs"/>
-          <w:rtl/>
-          <w:lang w:val="en-US"/>
-        </w:rPr>
-        <w:t xml:space="preserve"> כאשר </w:t>
-      </w:r>
-      <w:r>
-        <w:rPr>
-          <w:lang w:val="en-US"/>
-        </w:rPr>
-        <w:t>k</w:t>
-      </w:r>
-      <w:r>
-        <w:rPr>
-          <w:rFonts w:hint="cs"/>
-          <w:rtl/>
-          <w:lang w:val="en-US"/>
-        </w:rPr>
-        <w:t xml:space="preserve"> הוא כמות </w:t>
-      </w:r>
-      <w:r>
-        <w:rPr>
-          <w:rFonts w:hint="cs"/>
-          <w:rtl/>
-          <w:lang w:val="en-US"/>
-        </w:rPr>
-        <w:t>הקבוצות</w:t>
-      </w:r>
-      <w:r>
-        <w:rPr>
-          <w:rFonts w:hint="cs"/>
-          <w:rtl/>
-          <w:lang w:val="en-US"/>
-        </w:rPr>
-        <w:t xml:space="preserve"> </w:t>
-      </w:r>
-      <w:r>
-        <w:rPr>
-          <w:rFonts w:hint="cs"/>
-          <w:rtl/>
-          <w:lang w:val="en-US"/>
-        </w:rPr>
-        <w:t>בגביע העולם</w:t>
-      </w:r>
-      <w:r>
-        <w:rPr>
-          <w:rFonts w:hint="cs"/>
-          <w:rtl/>
-          <w:lang w:val="en-US"/>
-        </w:rPr>
-        <w:t>.  ב</w:t>
-      </w:r>
-      <w:r>
-        <w:rPr>
-          <w:rFonts w:hint="cs"/>
-          <w:rtl/>
-          <w:lang w:val="en-US"/>
-        </w:rPr>
-        <w:t xml:space="preserve">קבוצה, </w:t>
-      </w:r>
-      <w:r>
-        <w:rPr>
-          <w:rFonts w:hint="cs"/>
-          <w:rtl/>
-          <w:lang w:val="en-US"/>
-        </w:rPr>
-        <w:t xml:space="preserve">ניגשים ישר למשתנה מטיפוס </w:t>
-      </w:r>
-      <w:r>
-        <w:rPr>
-          <w:lang w:val="en-US"/>
-        </w:rPr>
-        <w:t>int</w:t>
-      </w:r>
-      <w:r>
-        <w:rPr>
-          <w:rFonts w:hint="cs"/>
-          <w:rtl/>
-          <w:lang w:val="en-US"/>
-        </w:rPr>
-        <w:t xml:space="preserve"> </w:t>
-      </w:r>
-      <w:r>
-        <w:rPr>
-          <w:rFonts w:hint="cs"/>
-          <w:rtl/>
-          <w:lang w:val="en-US"/>
-        </w:rPr>
-        <w:t>ש</w:t>
-      </w:r>
-      <w:r>
-        <w:rPr>
-          <w:rFonts w:hint="cs"/>
-          <w:rtl/>
-          <w:lang w:val="en-US"/>
-        </w:rPr>
-        <w:t>מחזיק את כמות השחקנים באותה קבוצה</w:t>
-      </w:r>
-      <w:r>
-        <w:rPr>
-          <w:rFonts w:hint="cs"/>
-          <w:rtl/>
-          <w:lang w:val="en-US"/>
-        </w:rPr>
-        <w:t xml:space="preserve">, אשר הוא </w:t>
-      </w:r>
-      <w:r>
-        <w:rPr>
-          <w:lang w:val="en-US"/>
-        </w:rPr>
-        <w:t>member</w:t>
-      </w:r>
-      <w:r>
-        <w:rPr>
-          <w:rFonts w:hint="cs"/>
-          <w:rtl/>
-          <w:lang w:val="en-US"/>
-        </w:rPr>
-        <w:t xml:space="preserve"> של מחלקת </w:t>
-      </w:r>
-      <w:r>
-        <w:rPr>
-          <w:lang w:val="en-US"/>
-        </w:rPr>
-        <w:t>Team</w:t>
-      </w:r>
-      <w:r>
-        <w:rPr>
-          <w:rFonts w:hint="cs"/>
-          <w:rtl/>
-          <w:lang w:val="en-US"/>
-        </w:rPr>
-        <w:t xml:space="preserve">, ולכן בסיבוכיות הזמן של </w:t>
+        <w:t xml:space="preserve">שומרים בצד מצביע לאותה קבוצה הנדרשת, אשר מוסיף סיבוכיות מקום של </w:t>
       </w:r>
       <w:r>
         <w:rPr>
@@ -10200,238 +11760,8 @@
           <w:rtl/>
           <w:lang w:val="en-US"/>
         </w:rPr>
-        <w:t xml:space="preserve">.  </w:t>
-      </w:r>
-      <w:r>
-        <w:rPr>
-          <w:rFonts w:hint="cs"/>
-          <w:rtl/>
-          <w:lang w:val="en-US"/>
-        </w:rPr>
-        <w:t xml:space="preserve">לכן סך הכל, סיבוכיות הזמן הוא </w:t>
-      </w:r>
-      <w:r>
-        <w:rPr>
-          <w:lang w:val="en-US"/>
-        </w:rPr>
-        <w:t>O(log(</w:t>
-      </w:r>
-      <w:r>
-        <w:rPr>
-          <w:lang w:val="en-US"/>
-        </w:rPr>
-        <w:t>k</w:t>
-      </w:r>
-      <w:r>
-        <w:rPr>
-          <w:lang w:val="en-US"/>
-        </w:rPr>
-        <w:t>)) + O(1) = O(log(</w:t>
-      </w:r>
-      <w:r>
-        <w:rPr>
-          <w:lang w:val="en-US"/>
-        </w:rPr>
-        <w:t>k</w:t>
-      </w:r>
-      <w:r>
-        <w:rPr>
-          <w:lang w:val="en-US"/>
-        </w:rPr>
-        <w:t>))</w:t>
-      </w:r>
-      <w:r>
-        <w:rPr>
-          <w:rFonts w:hint="cs"/>
-          <w:rtl/>
-          <w:lang w:val="en-US"/>
-        </w:rPr>
         <w:t>.</w:t>
       </w:r>
-    </w:p>
-    <w:p>
-      <w:pPr>
-        <w:pStyle w:val="ListParagraph"/>
-        <w:bidi/>
-        <w:rPr>
-          <w:rtl/>
-          <w:lang w:val="en-US"/>
-        </w:rPr>
-      </w:pPr>
-      <w:r>
-        <w:rPr>
-          <w:rFonts w:hint="cs"/>
-          <w:rtl/>
-          <w:lang w:val="en-US"/>
-        </w:rPr>
-        <w:t xml:space="preserve">במקרה שמזהה הקבוצה קטנה מ-0, אז ניגש ישירות </w:t>
-      </w:r>
-      <w:r>
-        <w:rPr>
-          <w:rFonts w:hint="cs"/>
-          <w:rtl/>
-          <w:lang w:val="en-US"/>
-        </w:rPr>
-        <w:t xml:space="preserve">למשתנה מטיפוס </w:t>
-      </w:r>
-      <w:r>
-        <w:rPr>
-          <w:lang w:val="en-US"/>
-        </w:rPr>
-        <w:t>int</w:t>
-      </w:r>
-      <w:r>
-        <w:rPr>
-          <w:rFonts w:hint="cs"/>
-          <w:rtl/>
-          <w:lang w:val="en-US"/>
-        </w:rPr>
-        <w:t xml:space="preserve"> </w:t>
-      </w:r>
-      <w:r>
-        <w:rPr>
-          <w:rFonts w:hint="cs"/>
-          <w:rtl/>
-          <w:lang w:val="en-US"/>
-        </w:rPr>
-        <w:t xml:space="preserve">שמחזיק את כמות השחקנים </w:t>
-      </w:r>
-      <w:r>
-        <w:rPr>
-          <w:rFonts w:hint="cs"/>
-          <w:rtl/>
-          <w:lang w:val="en-US"/>
-        </w:rPr>
-        <w:t>ב</w:t>
-      </w:r>
-      <w:r>
-        <w:rPr>
-          <w:rFonts w:hint="cs"/>
-          <w:rtl/>
-          <w:lang w:val="en-US"/>
-        </w:rPr>
-        <w:t>גביע העולם</w:t>
-      </w:r>
-      <w:r>
-        <w:rPr>
-          <w:rFonts w:hint="cs"/>
-          <w:rtl/>
-          <w:lang w:val="en-US"/>
-        </w:rPr>
-        <w:t xml:space="preserve">, אשר הוא </w:t>
-      </w:r>
-      <w:r>
-        <w:rPr>
-          <w:lang w:val="en-US"/>
-        </w:rPr>
-        <w:t>member</w:t>
-      </w:r>
-      <w:r>
-        <w:rPr>
-          <w:rFonts w:hint="cs"/>
-          <w:rtl/>
-          <w:lang w:val="en-US"/>
-        </w:rPr>
-        <w:t xml:space="preserve"> של מחלקת </w:t>
-      </w:r>
-      <w:r>
-        <w:rPr>
-          <w:lang w:val="en-US"/>
-        </w:rPr>
-        <w:t>world_cup_t</w:t>
-      </w:r>
-      <w:r>
-        <w:rPr>
-          <w:rFonts w:hint="cs"/>
-          <w:rtl/>
-          <w:lang w:val="en-US"/>
-        </w:rPr>
-        <w:t xml:space="preserve">.  לכן סיבוכיות הזמן סך הכל הוא </w:t>
-      </w:r>
-      <w:r>
-        <w:rPr>
-          <w:lang w:val="en-US"/>
-        </w:rPr>
-        <w:t>O(1)</w:t>
-      </w:r>
-      <w:r>
-        <w:rPr>
-          <w:rFonts w:hint="cs"/>
-          <w:rtl/>
-          <w:lang w:val="en-US"/>
-        </w:rPr>
-        <w:t>.</w:t>
-      </w:r>
-    </w:p>
-    <w:p>
-      <w:pPr>
-        <w:pStyle w:val="ListParagraph"/>
-        <w:bidi/>
-        <w:rPr>
-          <w:rtl/>
-          <w:lang w:val="en-US"/>
-        </w:rPr>
-      </w:pPr>
-    </w:p>
-    <w:p>
-      <w:pPr>
-        <w:pStyle w:val="ListParagraph"/>
-        <w:bidi/>
-        <w:rPr>
-          <w:u w:val="single"/>
-          <w:rtl/>
-          <w:lang w:val="en-US"/>
-        </w:rPr>
-      </w:pPr>
-      <w:r>
-        <w:rPr>
-          <w:rFonts w:hint="cs"/>
-          <w:u w:val="single"/>
-          <w:rtl/>
-          <w:lang w:val="en-US"/>
-        </w:rPr>
-        <w:t>סיבוכיות המקום:</w:t>
-      </w:r>
-    </w:p>
-    <w:p>
-      <w:pPr>
-        <w:pStyle w:val="ListParagraph"/>
-        <w:bidi/>
-        <w:rPr>
-          <w:rtl/>
-          <w:lang w:val="en-US"/>
-        </w:rPr>
-      </w:pPr>
-      <w:r>
-        <w:rPr>
-          <w:rFonts w:hint="cs"/>
-          <w:rtl/>
-          <w:lang w:val="en-US"/>
-        </w:rPr>
-        <w:t xml:space="preserve">בפעולה זו, </w:t>
-      </w:r>
-      <w:r>
-        <w:rPr>
-          <w:rFonts w:hint="cs"/>
-          <w:rtl/>
-          <w:lang w:val="en-US"/>
-        </w:rPr>
-        <w:t xml:space="preserve">שומרים בצד מצביע לאותה קבוצה הנדרשת, אשר מוסיף סיבוכיות מקום של </w:t>
-      </w:r>
-      <w:r>
-        <w:rPr>
-          <w:lang w:val="en-US"/>
-        </w:rPr>
-        <w:t>O(1)</w:t>
-      </w:r>
-      <w:r>
-        <w:rPr>
-          <w:rFonts w:hint="cs"/>
-          <w:rtl/>
-          <w:lang w:val="en-US"/>
-        </w:rPr>
-        <w:t>.</w:t>
-      </w:r>
       <w:r>
         <w:rPr>
           <w:rFonts w:hint="cs"/>
@@ -10452,7 +11782,21 @@
         <w:rPr>
           <w:lang w:val="en-US"/>
         </w:rPr>
-        <w:t>O(n+k)</w:t>
+        <w:t>O(</w:t>
+      </w:r>
+      <w:proofErr w:type="spellStart"/>
+      <w:r>
+        <w:rPr>
+          <w:lang w:val="en-US"/>
+        </w:rPr>
+        <w:t>n+k</w:t>
+      </w:r>
+      <w:proofErr w:type="spellEnd"/>
+      <w:r>
+        <w:rPr>
+          <w:lang w:val="en-US"/>
+        </w:rPr>
+        <w:t>)</w:t>
       </w:r>
       <w:r>
         <w:rPr>
@@ -10482,6 +11826,7 @@
           <w:rtl/>
         </w:rPr>
       </w:pPr>
+      <w:proofErr w:type="spellStart"/>
       <w:r>
         <w:rPr>
           <w:b/>
@@ -10500,6 +11845,7 @@
         </w:rPr>
         <w:t>all_players</w:t>
       </w:r>
+      <w:proofErr w:type="spellEnd"/>
       <w:r>
         <w:rPr>
           <w:rFonts w:hint="cs"/>
@@ -10531,6 +11877,7 @@
           <w:rtl/>
         </w:rPr>
       </w:pPr>
+      <w:proofErr w:type="spellStart"/>
       <w:r>
         <w:rPr>
           <w:b/>
@@ -10540,6 +11887,7 @@
         </w:rPr>
         <w:t>get_closest_player</w:t>
       </w:r>
+      <w:proofErr w:type="spellEnd"/>
       <w:r>
         <w:rPr>
           <w:rFonts w:hint="cs"/>
@@ -10571,6 +11919,7 @@
           <w:rtl/>
         </w:rPr>
       </w:pPr>
+      <w:proofErr w:type="spellStart"/>
       <w:r>
         <w:rPr>
           <w:b/>
@@ -10580,6 +11929,7 @@
         </w:rPr>
         <w:t>knockout_winner</w:t>
       </w:r>
+      <w:proofErr w:type="spellEnd"/>
       <w:r>
         <w:rPr>
           <w:rFonts w:hint="cs"/>
@@ -10590,6 +11940,816 @@
           <w:rtl/>
         </w:rPr>
         <w:t xml:space="preserve"> - </w:t>
+      </w:r>
+    </w:p>
+    <w:p>
+      <w:pPr>
+        <w:bidi/>
+        <w:rPr>
+          <w:rtl/>
+        </w:rPr>
+      </w:pPr>
+      <w:r>
+        <w:rPr>
+          <w:rFonts w:hint="cs"/>
+          <w:rtl/>
+        </w:rPr>
+        <w:t>בפעולה זו, אנחנו מבצעים תחרות פנימית בין כמות קבוצות מסויימת, ונחזיר את מספר ה</w:t>
+      </w:r>
+      <w:r>
+        <w:rPr>
+          <w:rFonts w:hint="cs"/>
+        </w:rPr>
+        <w:t>ID</w:t>
+      </w:r>
+      <w:r>
+        <w:rPr>
+          <w:rFonts w:hint="cs"/>
+          <w:rtl/>
+        </w:rPr>
+        <w:t xml:space="preserve"> של המנצח.</w:t>
+      </w:r>
+    </w:p>
+    <w:p>
+      <w:pPr>
+        <w:bidi/>
+        <w:rPr>
+          <w:rtl/>
+        </w:rPr>
+      </w:pPr>
+      <w:r>
+        <w:rPr>
+          <w:rFonts w:hint="cs"/>
+          <w:rtl/>
+        </w:rPr>
+        <w:t>קודם כל, נבדוק את תקינות הקלט: נבדוק ב</w:t>
+      </w:r>
+      <w:r>
+        <w:t>O(1)</w:t>
+      </w:r>
+      <w:r>
+        <w:rPr>
+          <w:rFonts w:hint="cs"/>
+          <w:rtl/>
+        </w:rPr>
+        <w:t xml:space="preserve"> האם המספרי </w:t>
+      </w:r>
+      <w:r>
+        <w:rPr>
+          <w:rFonts w:hint="cs"/>
+        </w:rPr>
+        <w:t>ID</w:t>
+      </w:r>
+      <w:r>
+        <w:rPr>
+          <w:rFonts w:hint="cs"/>
+          <w:rtl/>
+        </w:rPr>
+        <w:t xml:space="preserve"> שקיבלנו כקלט תקינים. אם לא, נחזיר </w:t>
+      </w:r>
+      <w:r>
+        <w:t>INVALID_INPUT</w:t>
+      </w:r>
+      <w:r>
+        <w:rPr>
+          <w:rFonts w:hint="cs"/>
+          <w:rtl/>
+        </w:rPr>
+        <w:t>. לאחר מכן, נמצא את כמות הקבוצות התקינות שקיימות בטווח הנתון:</w:t>
+      </w:r>
+    </w:p>
+    <w:p>
+      <w:pPr>
+        <w:pStyle w:val="ListParagraph"/>
+        <w:numPr>
+          <w:ilvl w:val="0"/>
+          <w:numId w:val="1"/>
+        </w:numPr>
+        <w:bidi/>
+      </w:pPr>
+      <w:r>
+        <w:rPr>
+          <w:rFonts w:hint="cs"/>
+          <w:rtl/>
+        </w:rPr>
+        <w:t xml:space="preserve">נמצא את הקבוצה עם המספר </w:t>
+      </w:r>
+      <w:r>
+        <w:rPr>
+          <w:rFonts w:hint="cs"/>
+        </w:rPr>
+        <w:t>ID</w:t>
+      </w:r>
+      <w:r>
+        <w:rPr>
+          <w:rFonts w:hint="cs"/>
+          <w:rtl/>
+        </w:rPr>
+        <w:t xml:space="preserve"> הקטן ביותר בתוך לולאה. זה נעשה באופן דומה לחיפוש בינארי, ולכן לוקח סיבוכיות זמן של </w:t>
+      </w:r>
+      <w:r>
+        <w:rPr>
+          <w:lang w:val="en-US"/>
+        </w:rPr>
+        <w:t>O(</w:t>
+      </w:r>
+      <w:proofErr w:type="spellStart"/>
+      <w:r>
+        <w:rPr>
+          <w:lang w:val="en-US"/>
+        </w:rPr>
+        <w:t>logm</w:t>
+      </w:r>
+      <w:proofErr w:type="spellEnd"/>
+      <w:r>
+        <w:rPr>
+          <w:lang w:val="en-US"/>
+        </w:rPr>
+        <w:t>)</w:t>
+      </w:r>
+      <w:r>
+        <w:rPr>
+          <w:rFonts w:hint="cs"/>
+          <w:rtl/>
+          <w:lang w:val="en-US"/>
+        </w:rPr>
+        <w:t xml:space="preserve">, כאשר </w:t>
+      </w:r>
+      <w:r>
+        <w:rPr>
+          <w:lang w:val="en-US"/>
+        </w:rPr>
+        <w:t xml:space="preserve">m </w:t>
+      </w:r>
+      <w:r>
+        <w:rPr>
+          <w:rFonts w:cstheme="minorHAnsi"/>
+          <w:lang w:val="en-US"/>
+        </w:rPr>
+        <w:t>≤</w:t>
+      </w:r>
+      <w:r>
+        <w:rPr>
+          <w:lang w:val="en-US"/>
+        </w:rPr>
+        <w:t xml:space="preserve"> k, m </w:t>
+      </w:r>
+      <w:r>
+        <w:rPr>
+          <w:rFonts w:cstheme="minorHAnsi"/>
+          <w:lang w:val="en-US"/>
+        </w:rPr>
+        <w:t>&lt;</w:t>
+      </w:r>
+      <w:r>
+        <w:rPr>
+          <w:lang w:val="en-US"/>
+        </w:rPr>
+        <w:t xml:space="preserve"> n</w:t>
+      </w:r>
+      <w:r>
+        <w:rPr>
+          <w:rFonts w:hint="cs"/>
+          <w:rtl/>
+          <w:lang w:val="en-US"/>
+        </w:rPr>
+        <w:t xml:space="preserve"> כייון שלכל קבוצה תקינה </w:t>
+      </w:r>
+      <w:r>
+        <w:rPr>
+          <w:lang w:val="en-US"/>
+        </w:rPr>
+        <w:t xml:space="preserve">m </w:t>
+      </w:r>
+      <w:r>
+        <w:rPr>
+          <w:rFonts w:hint="cs"/>
+          <w:rtl/>
+          <w:lang w:val="en-US"/>
+        </w:rPr>
+        <w:t xml:space="preserve">יש לפחות 11 שחקנים. </w:t>
+      </w:r>
+    </w:p>
+    <w:p>
+      <w:pPr>
+        <w:pStyle w:val="ListParagraph"/>
+        <w:numPr>
+          <w:ilvl w:val="0"/>
+          <w:numId w:val="1"/>
+        </w:numPr>
+        <w:bidi/>
+      </w:pPr>
+      <w:r>
+        <w:rPr>
+          <w:rFonts w:hint="cs"/>
+          <w:rtl/>
+          <w:lang w:val="en-US"/>
+        </w:rPr>
+        <w:t xml:space="preserve">ספירת הקבוצות הקיימות בטווח החל מהקבוצה הראשונה שנמצאה. פעולה זו דורש מעבר על כל קבוצה בנפרד, ולכן לוקח זמן של </w:t>
+      </w:r>
+      <w:r>
+        <w:rPr>
+          <w:lang w:val="en-US"/>
+        </w:rPr>
+        <w:t>O(r)</w:t>
+      </w:r>
+      <w:r>
+        <w:rPr>
+          <w:rFonts w:hint="cs"/>
+          <w:rtl/>
+          <w:lang w:val="en-US"/>
+        </w:rPr>
+        <w:t xml:space="preserve">, כאשר </w:t>
+      </w:r>
+      <w:r>
+        <w:rPr>
+          <w:lang w:val="en-US"/>
+        </w:rPr>
+        <w:t>r</w:t>
+      </w:r>
+      <w:r>
+        <w:rPr>
+          <w:rFonts w:hint="cs"/>
+          <w:rtl/>
+          <w:lang w:val="en-US"/>
+        </w:rPr>
+        <w:t xml:space="preserve"> הוא מספר הקבוצות בטווח.</w:t>
+      </w:r>
+    </w:p>
+    <w:p>
+      <w:pPr>
+        <w:bidi/>
+        <w:rPr>
+          <w:rtl/>
+        </w:rPr>
+      </w:pPr>
+      <w:r>
+        <w:rPr>
+          <w:rFonts w:hint="cs"/>
+          <w:rtl/>
+        </w:rPr>
+        <w:t xml:space="preserve">אם לא נמצאה אף קבוצה שמתאימה לשחק, נחזיר </w:t>
+      </w:r>
+      <w:r>
+        <w:rPr>
+          <w:rFonts w:hint="cs"/>
+        </w:rPr>
+        <w:t>FAILURE</w:t>
+      </w:r>
+      <w:r>
+        <w:rPr>
+          <w:rFonts w:hint="cs"/>
+          <w:rtl/>
+        </w:rPr>
+        <w:t>.</w:t>
+      </w:r>
+    </w:p>
+    <w:p>
+      <w:pPr>
+        <w:bidi/>
+        <w:rPr>
+          <w:rtl/>
+        </w:rPr>
+      </w:pPr>
+      <w:r>
+        <w:rPr>
+          <w:rFonts w:hint="cs"/>
+          <w:rtl/>
+        </w:rPr>
+        <w:t>נקצה מערך בגודל המתאים ונכניס אליו עותק חלקי של כל קבוצה:</w:t>
+      </w:r>
+    </w:p>
+    <w:p>
+      <w:pPr>
+        <w:pStyle w:val="ListParagraph"/>
+        <w:numPr>
+          <w:ilvl w:val="0"/>
+          <w:numId w:val="1"/>
+        </w:numPr>
+        <w:bidi/>
+      </w:pPr>
+      <w:r>
+        <w:rPr>
+          <w:rFonts w:hint="cs"/>
+          <w:rtl/>
+        </w:rPr>
+        <w:t xml:space="preserve">נמצא את הקבוצה הראשונה התקינה בטווח כמו קודם: </w:t>
+      </w:r>
+      <w:r>
+        <w:rPr>
+          <w:lang w:val="en-US"/>
+        </w:rPr>
+        <w:t>O(</w:t>
+      </w:r>
+      <w:proofErr w:type="spellStart"/>
+      <w:r>
+        <w:rPr>
+          <w:lang w:val="en-US"/>
+        </w:rPr>
+        <w:t>logm</w:t>
+      </w:r>
+      <w:proofErr w:type="spellEnd"/>
+      <w:r>
+        <w:rPr>
+          <w:lang w:val="en-US"/>
+        </w:rPr>
+        <w:t>)</w:t>
+      </w:r>
+    </w:p>
+    <w:p>
+      <w:pPr>
+        <w:pStyle w:val="ListParagraph"/>
+        <w:numPr>
+          <w:ilvl w:val="0"/>
+          <w:numId w:val="1"/>
+        </w:numPr>
+        <w:bidi/>
+      </w:pPr>
+      <w:r>
+        <w:rPr>
+          <w:rFonts w:hint="cs"/>
+          <w:rtl/>
+          <w:lang w:val="en-US"/>
+        </w:rPr>
+        <w:t xml:space="preserve">נכניס עותק חלקי (עם הנתונים בלבד וללא השחקנים) של כל קבוצה אל תוך המערך שבנינו. זה דורש מעבר על כל קבוצה בטווח ולכן לוקח זמן של </w:t>
+      </w:r>
+      <w:r>
+        <w:rPr>
+          <w:lang w:val="en-US"/>
+        </w:rPr>
+        <w:t>O(r)</w:t>
+      </w:r>
+      <w:r>
+        <w:rPr>
+          <w:rFonts w:hint="cs"/>
+          <w:rtl/>
+          <w:lang w:val="en-US"/>
+        </w:rPr>
+        <w:t xml:space="preserve">. </w:t>
+      </w:r>
+    </w:p>
+    <w:p>
+      <w:pPr>
+        <w:bidi/>
+        <w:rPr>
+          <w:rtl/>
+        </w:rPr>
+      </w:pPr>
+      <w:r>
+        <w:rPr>
+          <w:rFonts w:hint="cs"/>
+          <w:rtl/>
+        </w:rPr>
+        <w:t>נבצע את רצף המשחקים באופן רקורסיבי על המערך שבנינו:</w:t>
+      </w:r>
+    </w:p>
+    <w:p>
+      <w:pPr>
+        <w:pStyle w:val="ListParagraph"/>
+        <w:numPr>
+          <w:ilvl w:val="0"/>
+          <w:numId w:val="1"/>
+        </w:numPr>
+        <w:bidi/>
+      </w:pPr>
+      <w:r>
+        <w:rPr>
+          <w:rFonts w:hint="cs"/>
+          <w:rtl/>
+        </w:rPr>
+        <w:t xml:space="preserve">נעבור על המערך ונחלק את הקבוצות לזוגות </w:t>
+      </w:r>
+      <w:r>
+        <w:rPr>
+          <w:rtl/>
+        </w:rPr>
+        <w:t>–</w:t>
+      </w:r>
+      <w:r>
+        <w:rPr>
+          <w:rFonts w:hint="cs"/>
+          <w:rtl/>
+        </w:rPr>
+        <w:t xml:space="preserve"> זמן של </w:t>
+      </w:r>
+      <w:r>
+        <w:rPr>
+          <w:lang w:val="en-US"/>
+        </w:rPr>
+        <w:t>O(r/2)</w:t>
+      </w:r>
+    </w:p>
+    <w:p>
+      <w:pPr>
+        <w:pStyle w:val="ListParagraph"/>
+        <w:numPr>
+          <w:ilvl w:val="0"/>
+          <w:numId w:val="1"/>
+        </w:numPr>
+        <w:bidi/>
+      </w:pPr>
+      <w:r>
+        <w:rPr>
+          <w:rFonts w:hint="cs"/>
+          <w:rtl/>
+        </w:rPr>
+        <w:t>נקרא באופן רקורסיבי ל</w:t>
+      </w:r>
+      <w:r>
+        <w:rPr>
+          <w:rFonts w:hint="cs"/>
+          <w:rtl/>
+          <w:lang w:val="en-US"/>
+        </w:rPr>
+        <w:t>פונקציה שוב עד שכל המערך חולק לזוגות</w:t>
+      </w:r>
+    </w:p>
+    <w:p>
+      <w:pPr>
+        <w:pStyle w:val="ListParagraph"/>
+        <w:numPr>
+          <w:ilvl w:val="0"/>
+          <w:numId w:val="1"/>
+        </w:numPr>
+        <w:bidi/>
+      </w:pPr>
+      <w:r>
+        <w:rPr>
+          <w:rFonts w:hint="cs"/>
+          <w:rtl/>
+          <w:lang w:val="en-US"/>
+        </w:rPr>
+        <w:t xml:space="preserve">כל זוג קבוצות משחק משחק </w:t>
+      </w:r>
+      <w:r>
+        <w:rPr>
+          <w:rtl/>
+          <w:lang w:val="en-US"/>
+        </w:rPr>
+        <w:t>–</w:t>
+      </w:r>
+      <w:r>
+        <w:rPr>
+          <w:rFonts w:hint="cs"/>
+          <w:rtl/>
+          <w:lang w:val="en-US"/>
+        </w:rPr>
+        <w:t xml:space="preserve"> חישוב המנצח נעשה ב</w:t>
+      </w:r>
+      <w:r>
+        <w:rPr>
+          <w:lang w:val="en-US"/>
+        </w:rPr>
+        <w:t>O(1)</w:t>
+      </w:r>
+    </w:p>
+    <w:p>
+      <w:pPr>
+        <w:pStyle w:val="ListParagraph"/>
+        <w:numPr>
+          <w:ilvl w:val="0"/>
+          <w:numId w:val="1"/>
+        </w:numPr>
+        <w:bidi/>
+      </w:pPr>
+      <w:r>
+        <w:rPr>
+          <w:rFonts w:hint="cs"/>
+          <w:rtl/>
+          <w:lang w:val="en-US"/>
+        </w:rPr>
+        <w:t xml:space="preserve">הקבוצה המפסידה מתאחדת עם המנצחת. פעולה זו דורשת חישוב של כל הנתונים היבשים של שתי הקבוצות וקורה ללא מעבר פיזי של שחקנים. המיקום של הבקוצה הנפסלת במערך מסומן במינוס. לכן פעולה זו לוקחת זמן של </w:t>
+      </w:r>
+      <w:r>
+        <w:rPr>
+          <w:lang w:val="en-US"/>
+        </w:rPr>
+        <w:t>O(1)</w:t>
+      </w:r>
+      <w:r>
+        <w:rPr>
+          <w:rFonts w:hint="cs"/>
+          <w:rtl/>
+          <w:lang w:val="en-US"/>
+        </w:rPr>
+        <w:t>.</w:t>
+      </w:r>
+    </w:p>
+    <w:p>
+      <w:pPr>
+        <w:pStyle w:val="ListParagraph"/>
+        <w:numPr>
+          <w:ilvl w:val="0"/>
+          <w:numId w:val="1"/>
+        </w:numPr>
+        <w:bidi/>
+      </w:pPr>
+      <w:r>
+        <w:rPr>
+          <w:rFonts w:hint="cs"/>
+          <w:rtl/>
+          <w:lang w:val="en-US"/>
+        </w:rPr>
+        <w:t xml:space="preserve">חוזרים על תהליך זה עד שנשארה קבוצה בודדת במערך </w:t>
+      </w:r>
+      <w:r>
+        <w:rPr>
+          <w:rtl/>
+          <w:lang w:val="en-US"/>
+        </w:rPr>
+        <w:t>–</w:t>
+      </w:r>
+      <w:r>
+        <w:rPr>
+          <w:rFonts w:hint="cs"/>
+          <w:rtl/>
+          <w:lang w:val="en-US"/>
+        </w:rPr>
+        <w:t xml:space="preserve"> במקסימום </w:t>
+      </w:r>
+      <w:r>
+        <w:rPr>
+          <w:lang w:val="en-US"/>
+        </w:rPr>
+        <w:t>r/2</w:t>
+      </w:r>
+      <w:r>
+        <w:rPr>
+          <w:rFonts w:hint="cs"/>
+          <w:rtl/>
+          <w:lang w:val="en-US"/>
+        </w:rPr>
+        <w:t xml:space="preserve"> פעמים</w:t>
+      </w:r>
+    </w:p>
+    <w:p>
+      <w:pPr>
+        <w:pStyle w:val="ListParagraph"/>
+        <w:bidi/>
+        <w:ind w:left="1440"/>
+      </w:pPr>
+      <w:r>
+        <w:rPr>
+          <w:rFonts w:hint="cs"/>
+          <w:rtl/>
+          <w:lang w:val="en-US"/>
+        </w:rPr>
+        <w:t xml:space="preserve">לכן, בסך הכל, פעולה זו לקוחת זמן של </w:t>
+      </w:r>
+      <w:r>
+        <w:rPr>
+          <w:lang w:val="en-US"/>
+        </w:rPr>
+        <w:t>O(r/2+r/2) = O(r)</w:t>
+      </w:r>
+    </w:p>
+    <w:p>
+      <w:pPr>
+        <w:bidi/>
+        <w:rPr>
+          <w:rtl/>
+        </w:rPr>
+      </w:pPr>
+      <w:r>
+        <w:rPr>
+          <w:rFonts w:hint="cs"/>
+          <w:rtl/>
+        </w:rPr>
+        <w:t xml:space="preserve">לבוסף, מחזירים את </w:t>
+      </w:r>
+      <w:r>
+        <w:rPr>
+          <w:rFonts w:hint="cs"/>
+        </w:rPr>
+        <w:t>ID</w:t>
+      </w:r>
+      <w:r>
+        <w:rPr>
+          <w:rFonts w:hint="cs"/>
+          <w:rtl/>
+        </w:rPr>
+        <w:t xml:space="preserve"> של הקבוצה המנצחת.</w:t>
+      </w:r>
+    </w:p>
+    <w:p>
+      <w:pPr>
+        <w:bidi/>
+        <w:rPr>
+          <w:rtl/>
+        </w:rPr>
+      </w:pPr>
+      <w:r>
+        <w:rPr>
+          <w:rFonts w:hint="cs"/>
+          <w:rtl/>
+        </w:rPr>
+        <w:t>לכן, בסך הכל, פונקציה זו לוקחת זמן של:</w:t>
+      </w:r>
+    </w:p>
+    <w:p>
+      <w:pPr>
+        <w:bidi/>
+      </w:pPr>
+      <w:proofErr w:type="gramStart"/>
+      <w:r>
+        <w:t>O(</w:t>
+      </w:r>
+      <w:proofErr w:type="spellStart"/>
+      <w:proofErr w:type="gramEnd"/>
+      <w:r>
+        <w:t>logm</w:t>
+      </w:r>
+      <w:proofErr w:type="spellEnd"/>
+      <w:r>
+        <w:t xml:space="preserve"> + </w:t>
+      </w:r>
+      <w:proofErr w:type="spellStart"/>
+      <w:r>
+        <w:t>logm</w:t>
+      </w:r>
+      <w:proofErr w:type="spellEnd"/>
+      <w:r>
+        <w:t xml:space="preserve"> + r + r + r) = O(</w:t>
+      </w:r>
+      <w:proofErr w:type="spellStart"/>
+      <w:r>
+        <w:t>logm</w:t>
+      </w:r>
+      <w:proofErr w:type="spellEnd"/>
+      <w:r>
+        <w:t xml:space="preserve"> + r)</w:t>
+      </w:r>
+    </w:p>
+    <w:p>
+      <w:pPr>
+        <w:bidi/>
+      </w:pPr>
+      <w:r>
+        <w:rPr>
+          <w:rFonts w:hint="cs"/>
+          <w:rtl/>
+        </w:rPr>
+        <w:lastRenderedPageBreak/>
+        <w:t xml:space="preserve">כאשר </w:t>
+      </w:r>
+      <w:r>
+        <w:t>m</w:t>
+      </w:r>
+      <w:r>
+        <w:rPr>
+          <w:rFonts w:hint="cs"/>
+          <w:rtl/>
+        </w:rPr>
+        <w:t xml:space="preserve"> הוא מספר הקבוצות התקינות במערכת. עקב זאת, לכל קבוצה כזו יש לפחות 11 שחקנים, ולכן </w:t>
+      </w:r>
+      <w:r>
+        <w:t xml:space="preserve">m </w:t>
+      </w:r>
+      <w:r>
+        <w:rPr>
+          <w:rFonts w:cstheme="minorHAnsi"/>
+        </w:rPr>
+        <w:t>&lt;</w:t>
+      </w:r>
+      <w:r>
+        <w:t xml:space="preserve"> n</w:t>
+      </w:r>
+      <w:r>
+        <w:rPr>
+          <w:rFonts w:hint="cs"/>
+          <w:rtl/>
+        </w:rPr>
+        <w:t xml:space="preserve">, כאשר </w:t>
+      </w:r>
+      <w:r>
+        <w:t>n</w:t>
+      </w:r>
+      <w:r>
+        <w:rPr>
+          <w:rFonts w:hint="cs"/>
+          <w:rtl/>
+        </w:rPr>
+        <w:t xml:space="preserve"> הוא מספר השחקנים במערכת. בנוסף, מספר הקבוצות התקינות במערכת תמיד יהיה קטן או שווה לסך הכל קבוצות במערכת ולכן: </w:t>
+      </w:r>
+      <w:r>
+        <w:t xml:space="preserve">m </w:t>
+      </w:r>
+      <w:r>
+        <w:rPr>
+          <w:rFonts w:cstheme="minorHAnsi"/>
+        </w:rPr>
+        <w:t>≤</w:t>
+      </w:r>
+      <w:r>
+        <w:t xml:space="preserve"> k</w:t>
+      </w:r>
+      <w:r>
+        <w:rPr>
+          <w:rFonts w:hint="cs"/>
+          <w:rtl/>
+        </w:rPr>
+        <w:t xml:space="preserve">. אם יש פחות שחקנים מאשר קבוצות, </w:t>
+      </w:r>
+      <w:r>
+        <w:t>m</w:t>
+      </w:r>
+      <w:r>
+        <w:rPr>
+          <w:rFonts w:hint="cs"/>
+          <w:rtl/>
+        </w:rPr>
+        <w:t xml:space="preserve"> יהיה קטן ממש ממספר השחקנים עדיין. להפך, אם יהיו פחות קבוצות מאשר שחקנים, </w:t>
+      </w:r>
+      <w:r>
+        <w:t>m</w:t>
+      </w:r>
+      <w:r>
+        <w:rPr>
+          <w:rFonts w:hint="cs"/>
+          <w:rtl/>
+        </w:rPr>
+        <w:t xml:space="preserve"> יהי קטן ממש מכמות הקבוצות. לכן: </w:t>
+      </w:r>
+      <m:oMath>
+        <m:r>
+          <w:rPr>
+            <w:rFonts w:ascii="Cambria Math" w:hAnsi="Cambria Math"/>
+          </w:rPr>
+          <m:t>m≤</m:t>
+        </m:r>
+        <m:func>
+          <m:funcPr>
+            <m:ctrlPr>
+              <w:rPr>
+                <w:rFonts w:ascii="Cambria Math" w:hAnsi="Cambria Math"/>
+                <w:i/>
+              </w:rPr>
+            </m:ctrlPr>
+          </m:funcPr>
+          <m:fName>
+            <m:r>
+              <w:rPr>
+                <w:rFonts w:ascii="Cambria Math" w:hAnsi="Cambria Math"/>
+              </w:rPr>
+              <m:t>min</m:t>
+            </m:r>
+          </m:fName>
+          <m:e>
+            <m:d>
+              <m:dPr>
+                <m:begChr m:val="{"/>
+                <m:endChr m:val="}"/>
+                <m:ctrlPr>
+                  <w:rPr>
+                    <w:rFonts w:ascii="Cambria Math" w:hAnsi="Cambria Math"/>
+                    <w:i/>
+                  </w:rPr>
+                </m:ctrlPr>
+              </m:dPr>
+              <m:e>
+                <m:r>
+                  <w:rPr>
+                    <w:rFonts w:ascii="Cambria Math" w:hAnsi="Cambria Math"/>
+                  </w:rPr>
+                  <m:t>k,n</m:t>
+                </m:r>
+              </m:e>
+            </m:d>
+          </m:e>
+        </m:func>
+      </m:oMath>
+    </w:p>
+    <w:p>
+      <w:pPr>
+        <w:bidi/>
+        <w:rPr>
+          <w:rtl/>
+        </w:rPr>
+      </w:pPr>
+      <w:r>
+        <w:rPr>
+          <w:rFonts w:hint="cs"/>
+          <w:rtl/>
+        </w:rPr>
+        <w:t xml:space="preserve">לכן בסך הכל, נקבל כי פונקציה זו לוקחת זמן של: </w:t>
+      </w:r>
+      <w:r>
+        <w:t>O(log(min{</w:t>
+      </w:r>
+      <w:proofErr w:type="spellStart"/>
+      <w:r>
+        <w:t>k,n</w:t>
+      </w:r>
+      <w:proofErr w:type="spellEnd"/>
+      <w:r>
+        <w:t>}) + r)</w:t>
+      </w:r>
+      <w:r>
+        <w:rPr>
+          <w:rFonts w:hint="cs"/>
+          <w:rtl/>
+        </w:rPr>
+        <w:t>.</w:t>
       </w:r>
     </w:p>
     <w:p/>
@@ -11755,7 +13915,7 @@
       <w:contextualSpacing/>
     </w:pPr>
     <w:rPr>
-      <w:lang w:val="en-IL"/>
+      <w:lang/>
     </w:rPr>
   </w:style>
 </w:styles>

</xml_diff>